<commit_message>
completed Time Mgmt Matrix and Personal SWOT
</commit_message>
<xml_diff>
--- a/wk10/PERSONAL SWOT ANALYSIS.docx
+++ b/wk10/PERSONAL SWOT ANALYSIS.docx
@@ -1,14 +1,17 @@
 
 <file path=word/document.xml><?xml version="1.0" encoding="utf-8"?>
-<w:document xmlns:wpc="http://schemas.microsoft.com/office/word/2010/wordprocessingCanvas" xmlns:cx="http://schemas.microsoft.com/office/drawing/2014/chartex" xmlns:cx1="http://schemas.microsoft.com/office/drawing/2015/9/8/chartex" xmlns:mc="http://schemas.openxmlformats.org/markup-compatibility/2006" xmlns:o="urn:schemas-microsoft-com:office:office" xmlns:r="http://schemas.openxmlformats.org/officeDocument/2006/relationships" xmlns:m="http://schemas.openxmlformats.org/officeDocument/2006/math" xmlns:v="urn:schemas-microsoft-com:vml" xmlns:wp14="http://schemas.microsoft.com/office/word/2010/wordprocessingDrawing" xmlns:wp="http://schemas.openxmlformats.org/drawingml/2006/wordprocessingDrawing" xmlns:w10="urn:schemas-microsoft-com:office:word" xmlns:w="http://schemas.openxmlformats.org/wordprocessingml/2006/main" xmlns:w14="http://schemas.microsoft.com/office/word/2010/wordml" xmlns:w15="http://schemas.microsoft.com/office/word/2012/wordml" xmlns:w16se="http://schemas.microsoft.com/office/word/2015/wordml/symex" xmlns:wpg="http://schemas.microsoft.com/office/word/2010/wordprocessingGroup" xmlns:wpi="http://schemas.microsoft.com/office/word/2010/wordprocessingInk" xmlns:wne="http://schemas.microsoft.com/office/word/2006/wordml" xmlns:wps="http://schemas.microsoft.com/office/word/2010/wordprocessingShape" mc:Ignorable="w14 w15 w16se wp14">
+<w:document xmlns:o="urn:schemas-microsoft-com:office:office" xmlns:r="http://schemas.openxmlformats.org/officeDocument/2006/relationships" xmlns:v="urn:schemas-microsoft-com:vml" xmlns:w="http://schemas.openxmlformats.org/wordprocessingml/2006/main" xmlns:w10="urn:schemas-microsoft-com:office:word" xmlns:wp="http://schemas.openxmlformats.org/drawingml/2006/wordprocessingDrawing" xmlns:wps="http://schemas.microsoft.com/office/word/2010/wordprocessingShape" xmlns:wpg="http://schemas.microsoft.com/office/word/2010/wordprocessingGroup" xmlns:mc="http://schemas.openxmlformats.org/markup-compatibility/2006" xmlns:wp14="http://schemas.microsoft.com/office/word/2010/wordprocessingDrawing" xmlns:w14="http://schemas.microsoft.com/office/word/2010/wordml" mc:Ignorable="w14 wp14">
   <w:body>
     <w:p>
       <w:pPr>
-        <w:tabs>
-          <w:tab w:val="left" w:pos="7960"/>
+        <w:pStyle w:val="Normal"/>
+        <w:tabs>
+          <w:tab w:val="clear" w:pos="720"/>
+          <w:tab w:val="left" w:pos="7960" w:leader="none"/>
         </w:tabs>
         <w:rPr>
-          <w:rFonts w:ascii="Arial" w:eastAsia="Times New Roman" w:hAnsi="Arial" w:cs="Times New Roman"/>
+          <w:rFonts w:ascii="Arial" w:hAnsi="Arial" w:eastAsia="Times New Roman" w:cs="Times New Roman"/>
+          <w:b/>
           <w:b/>
           <w:bCs/>
           <w:color w:val="1F3864" w:themeColor="accent5" w:themeShade="80"/>
@@ -18,66 +21,40 @@
       </w:pPr>
       <w:r>
         <w:rPr>
-          <w:rFonts w:ascii="Arial" w:eastAsia="Times New Roman" w:hAnsi="Arial" w:cs="Times New Roman"/>
+          <w:rFonts w:eastAsia="Times New Roman" w:cs="Times New Roman" w:ascii="Arial" w:hAnsi="Arial"/>
           <w:b/>
           <w:bCs/>
           <w:color w:val="1F3864" w:themeColor="accent5" w:themeShade="80"/>
           <w:sz w:val="44"/>
           <w:szCs w:val="44"/>
         </w:rPr>
-        <w:t>PERSONAL SWOT ANALYSIS</w:t>
+        <w:t xml:space="preserve">PERSONAL SWOT ANALYSIS    </w:t>
       </w:r>
       <w:r>
         <w:rPr>
-          <w:rFonts w:ascii="Arial" w:eastAsia="Times New Roman" w:hAnsi="Arial" w:cs="Times New Roman"/>
-          <w:b/>
-          <w:bCs/>
-          <w:color w:val="1F3864" w:themeColor="accent5" w:themeShade="80"/>
-          <w:sz w:val="44"/>
-          <w:szCs w:val="44"/>
-        </w:rPr>
-        <w:t xml:space="preserve">    </w:t>
-      </w:r>
-      <w:r>
-        <w:rPr>
-          <w:rFonts w:ascii="Arial" w:eastAsia="Times New Roman" w:hAnsi="Arial" w:cs="Times New Roman"/>
+          <w:rFonts w:eastAsia="Times New Roman" w:cs="Times New Roman" w:ascii="Arial" w:hAnsi="Arial"/>
           <w:b/>
           <w:bCs/>
           <w:color w:val="FF0000"/>
           <w:sz w:val="44"/>
           <w:szCs w:val="44"/>
         </w:rPr>
-        <w:t xml:space="preserve">Name:  </w:t>
+        <w:t xml:space="preserve">Name: </w:t>
       </w:r>
-      <w:sdt>
-        <w:sdtPr>
-          <w:rPr>
-            <w:rFonts w:ascii="Arial" w:eastAsia="Times New Roman" w:hAnsi="Arial" w:cs="Times New Roman"/>
-            <w:b/>
-            <w:bCs/>
-            <w:color w:val="FF0000"/>
-            <w:sz w:val="44"/>
-            <w:szCs w:val="44"/>
-          </w:rPr>
-          <w:id w:val="-27328479"/>
-          <w:placeholder>
-            <w:docPart w:val="DefaultPlaceholder_-1854013440"/>
-          </w:placeholder>
-          <w:showingPlcHdr/>
-        </w:sdtPr>
-        <w:sdtContent>
-          <w:r>
-            <w:rPr>
-              <w:rStyle w:val="PlaceholderText"/>
-              <w:color w:val="FF0000"/>
-            </w:rPr>
-            <w:t>Click or tap here to enter text.</w:t>
-          </w:r>
-        </w:sdtContent>
-      </w:sdt>
       <w:r>
         <w:rPr>
-          <w:rFonts w:ascii="Arial" w:eastAsia="Times New Roman" w:hAnsi="Arial" w:cs="Times New Roman"/>
+          <w:rFonts w:eastAsia="Times New Roman" w:cs="Times New Roman" w:ascii="Arial" w:hAnsi="Arial"/>
+          <w:b/>
+          <w:bCs/>
+          <w:color w:val="FF0000"/>
+          <w:sz w:val="44"/>
+          <w:szCs w:val="44"/>
+        </w:rPr>
+        <w:t>Walley, Jeffrey</w:t>
+      </w:r>
+      <w:r>
+        <w:rPr>
+          <w:rFonts w:eastAsia="Times New Roman" w:cs="Times New Roman" w:ascii="Arial" w:hAnsi="Arial"/>
           <w:b/>
           <w:bCs/>
           <w:color w:val="1F3864" w:themeColor="accent5" w:themeShade="80"/>
@@ -88,7 +65,7 @@
       </w:r>
       <w:r>
         <w:rPr>
-          <w:rFonts w:ascii="Arial" w:eastAsia="Times New Roman" w:hAnsi="Arial" w:cs="Times New Roman"/>
+          <w:rFonts w:eastAsia="Times New Roman" w:cs="Times New Roman" w:ascii="Arial" w:hAnsi="Arial"/>
           <w:b/>
           <w:bCs/>
           <w:color w:val="1F3864" w:themeColor="accent5" w:themeShade="80"/>
@@ -101,19 +78,28 @@
     <w:tbl>
       <w:tblPr>
         <w:tblW w:w="14400" w:type="dxa"/>
-        <w:tblLook w:val="04A0" w:firstRow="1" w:lastRow="0" w:firstColumn="1" w:lastColumn="0" w:noHBand="0" w:noVBand="1"/>
+        <w:jc w:val="left"/>
+        <w:tblInd w:w="0" w:type="dxa"/>
+        <w:tblLayout w:type="fixed"/>
+        <w:tblCellMar>
+          <w:top w:w="0" w:type="dxa"/>
+          <w:left w:w="108" w:type="dxa"/>
+          <w:bottom w:w="0" w:type="dxa"/>
+          <w:right w:w="108" w:type="dxa"/>
+        </w:tblCellMar>
+        <w:tblLook w:firstRow="1" w:noVBand="1" w:lastRow="0" w:firstColumn="1" w:lastColumn="0" w:noHBand="0" w:val="04a0"/>
       </w:tblPr>
       <w:tblGrid>
         <w:gridCol w:w="7200"/>
-        <w:gridCol w:w="7200"/>
+        <w:gridCol w:w="7199"/>
       </w:tblGrid>
       <w:tr>
         <w:trPr>
-          <w:trHeight w:val="360"/>
+          <w:trHeight w:val="360" w:hRule="atLeast"/>
         </w:trPr>
         <w:tc>
           <w:tcPr>
-            <w:tcW w:w="14400" w:type="dxa"/>
+            <w:tcW w:w="14399" w:type="dxa"/>
             <w:gridSpan w:val="2"/>
             <w:tcBorders>
               <w:top w:val="single" w:sz="8" w:space="0" w:color="344E6D"/>
@@ -121,15 +107,17 @@
               <w:bottom w:val="single" w:sz="4" w:space="0" w:color="344E6D"/>
               <w:right w:val="single" w:sz="8" w:space="0" w:color="344E6D"/>
             </w:tcBorders>
-            <w:shd w:val="clear" w:color="000000" w:fill="344E6D"/>
+            <w:shd w:color="000000" w:fill="344E6D" w:val="clear"/>
             <w:vAlign w:val="center"/>
-            <w:hideMark/>
           </w:tcPr>
           <w:p>
             <w:pPr>
+              <w:pStyle w:val="Normal"/>
+              <w:widowControl w:val="false"/>
               <w:jc w:val="center"/>
               <w:rPr>
-                <w:rFonts w:ascii="Arial" w:eastAsia="Times New Roman" w:hAnsi="Arial" w:cs="Times New Roman"/>
+                <w:rFonts w:ascii="Arial" w:hAnsi="Arial" w:eastAsia="Times New Roman" w:cs="Times New Roman"/>
+                <w:b/>
                 <w:b/>
                 <w:bCs/>
                 <w:color w:val="FFFFFF"/>
@@ -139,7 +127,7 @@
             </w:pPr>
             <w:r>
               <w:rPr>
-                <w:rFonts w:ascii="Arial" w:eastAsia="Times New Roman" w:hAnsi="Arial" w:cs="Times New Roman"/>
+                <w:rFonts w:eastAsia="Times New Roman" w:cs="Times New Roman" w:ascii="Arial" w:hAnsi="Arial"/>
                 <w:b/>
                 <w:bCs/>
                 <w:color w:val="FFFFFF"/>
@@ -153,26 +141,27 @@
       </w:tr>
       <w:tr>
         <w:trPr>
-          <w:trHeight w:val="360"/>
+          <w:trHeight w:val="360" w:hRule="atLeast"/>
         </w:trPr>
         <w:tc>
           <w:tcPr>
             <w:tcW w:w="7200" w:type="dxa"/>
             <w:tcBorders>
-              <w:top w:val="nil"/>
               <w:left w:val="single" w:sz="8" w:space="0" w:color="344E6D"/>
               <w:bottom w:val="single" w:sz="4" w:space="0" w:color="344E6D"/>
               <w:right w:val="single" w:sz="4" w:space="0" w:color="344E6D"/>
             </w:tcBorders>
-            <w:shd w:val="clear" w:color="000000" w:fill="809EC2"/>
+            <w:shd w:color="000000" w:fill="809EC2" w:val="clear"/>
             <w:vAlign w:val="center"/>
-            <w:hideMark/>
           </w:tcPr>
           <w:p>
             <w:pPr>
+              <w:pStyle w:val="Normal"/>
+              <w:widowControl w:val="false"/>
               <w:jc w:val="center"/>
               <w:rPr>
-                <w:rFonts w:ascii="Arial" w:eastAsia="Times New Roman" w:hAnsi="Arial" w:cs="Times New Roman"/>
+                <w:rFonts w:ascii="Arial" w:hAnsi="Arial" w:eastAsia="Times New Roman" w:cs="Times New Roman"/>
+                <w:b/>
                 <w:b/>
                 <w:bCs/>
                 <w:color w:val="FFFFFF"/>
@@ -182,7 +171,7 @@
             </w:pPr>
             <w:r>
               <w:rPr>
-                <w:rFonts w:ascii="Arial" w:eastAsia="Times New Roman" w:hAnsi="Arial" w:cs="Times New Roman"/>
+                <w:rFonts w:eastAsia="Times New Roman" w:cs="Times New Roman" w:ascii="Arial" w:hAnsi="Arial"/>
                 <w:b/>
                 <w:bCs/>
                 <w:color w:val="FFFFFF"/>
@@ -195,22 +184,22 @@
         </w:tc>
         <w:tc>
           <w:tcPr>
-            <w:tcW w:w="7200" w:type="dxa"/>
+            <w:tcW w:w="7199" w:type="dxa"/>
             <w:tcBorders>
-              <w:top w:val="nil"/>
-              <w:left w:val="nil"/>
               <w:bottom w:val="single" w:sz="4" w:space="0" w:color="344E6D"/>
               <w:right w:val="single" w:sz="8" w:space="0" w:color="344E6D"/>
             </w:tcBorders>
-            <w:shd w:val="clear" w:color="000000" w:fill="A5B592"/>
+            <w:shd w:color="000000" w:fill="A5B592" w:val="clear"/>
             <w:vAlign w:val="center"/>
-            <w:hideMark/>
           </w:tcPr>
           <w:p>
             <w:pPr>
+              <w:pStyle w:val="Normal"/>
+              <w:widowControl w:val="false"/>
               <w:jc w:val="center"/>
               <w:rPr>
-                <w:rFonts w:ascii="Arial" w:eastAsia="Times New Roman" w:hAnsi="Arial" w:cs="Times New Roman"/>
+                <w:rFonts w:ascii="Arial" w:hAnsi="Arial" w:eastAsia="Times New Roman" w:cs="Times New Roman"/>
+                <w:b/>
                 <w:b/>
                 <w:bCs/>
                 <w:color w:val="FFFFFF"/>
@@ -220,7 +209,7 @@
             </w:pPr>
             <w:r>
               <w:rPr>
-                <w:rFonts w:ascii="Arial" w:eastAsia="Times New Roman" w:hAnsi="Arial" w:cs="Times New Roman"/>
+                <w:rFonts w:eastAsia="Times New Roman" w:cs="Times New Roman" w:ascii="Arial" w:hAnsi="Arial"/>
                 <w:b/>
                 <w:bCs/>
                 <w:color w:val="FFFFFF"/>
@@ -234,230 +223,552 @@
       </w:tr>
       <w:tr>
         <w:trPr>
-          <w:trHeight w:val="4166"/>
+          <w:trHeight w:val="4166" w:hRule="atLeast"/>
         </w:trPr>
         <w:tc>
           <w:tcPr>
             <w:tcW w:w="7200" w:type="dxa"/>
             <w:tcBorders>
-              <w:top w:val="nil"/>
               <w:left w:val="single" w:sz="8" w:space="0" w:color="344E6D"/>
               <w:bottom w:val="single" w:sz="8" w:space="0" w:color="344E6D"/>
               <w:right w:val="single" w:sz="4" w:space="0" w:color="344E6D"/>
             </w:tcBorders>
-            <w:shd w:val="clear" w:color="000000" w:fill="E6EBF2"/>
-            <w:hideMark/>
+            <w:shd w:color="000000" w:fill="E6EBF2" w:val="clear"/>
           </w:tcPr>
           <w:p>
             <w:pPr>
-              <w:rPr>
-                <w:rFonts w:ascii="Arial" w:eastAsia="Times New Roman" w:hAnsi="Arial" w:cs="Times New Roman"/>
-                <w:color w:val="000000"/>
-                <w:sz w:val="18"/>
-                <w:szCs w:val="18"/>
-              </w:rPr>
-            </w:pPr>
-          </w:p>
-          <w:sdt>
-            <w:sdtPr>
-              <w:rPr>
-                <w:rFonts w:ascii="Arial" w:eastAsia="Times New Roman" w:hAnsi="Arial" w:cs="Times New Roman"/>
-                <w:color w:val="000000"/>
-                <w:sz w:val="18"/>
-                <w:szCs w:val="18"/>
-              </w:rPr>
-              <w:id w:val="2080018969"/>
-              <w:placeholder>
-                <w:docPart w:val="DefaultPlaceholder_-1854013440"/>
-              </w:placeholder>
-            </w:sdtPr>
-            <w:sdtContent>
-              <w:p>
-                <w:pPr>
-                  <w:rPr>
-                    <w:rFonts w:ascii="Arial" w:eastAsia="Times New Roman" w:hAnsi="Arial" w:cs="Times New Roman"/>
-                    <w:i/>
-                    <w:color w:val="000000"/>
-                    <w:sz w:val="18"/>
-                    <w:szCs w:val="18"/>
-                  </w:rPr>
-                </w:pPr>
-                <w:r>
-                  <w:rPr>
-                    <w:rFonts w:ascii="Arial" w:eastAsia="Times New Roman" w:hAnsi="Arial" w:cs="Times New Roman"/>
-                    <w:i/>
-                    <w:color w:val="000000"/>
-                    <w:sz w:val="18"/>
-                    <w:szCs w:val="18"/>
-                  </w:rPr>
-                  <w:t>Talk about what you're good at, your unique assets and resources, and how your positive attributes are perceived by others.</w:t>
-                </w:r>
-              </w:p>
-              <w:p>
-                <w:pPr>
-                  <w:rPr>
-                    <w:rFonts w:ascii="Arial" w:eastAsia="Times New Roman" w:hAnsi="Arial" w:cs="Times New Roman"/>
-                    <w:color w:val="000000"/>
-                    <w:sz w:val="18"/>
-                    <w:szCs w:val="18"/>
-                  </w:rPr>
-                </w:pPr>
-              </w:p>
-            </w:sdtContent>
-          </w:sdt>
-          <w:p>
-            <w:pPr>
-              <w:rPr>
-                <w:rFonts w:ascii="Arial" w:eastAsia="Times New Roman" w:hAnsi="Arial" w:cs="Times New Roman"/>
-                <w:color w:val="000000"/>
-                <w:sz w:val="18"/>
-                <w:szCs w:val="18"/>
-              </w:rPr>
-            </w:pPr>
+              <w:pStyle w:val="Normal"/>
+              <w:widowControl w:val="false"/>
+              <w:rPr>
+                <w:rFonts w:ascii="Arial" w:hAnsi="Arial" w:eastAsia="Times New Roman" w:cs="Times New Roman"/>
+                <w:color w:val="000000"/>
+                <w:sz w:val="18"/>
+                <w:szCs w:val="18"/>
+              </w:rPr>
+            </w:pPr>
+            <w:r>
+              <w:rPr>
+                <w:rFonts w:eastAsia="Times New Roman" w:cs="Times New Roman" w:ascii="Arial" w:hAnsi="Arial"/>
+                <w:color w:val="000000"/>
+                <w:sz w:val="18"/>
+                <w:szCs w:val="18"/>
+              </w:rPr>
+            </w:r>
+          </w:p>
+          <w:p>
+            <w:pPr>
+              <w:pStyle w:val="Normal"/>
+              <w:widowControl w:val="false"/>
+              <w:rPr>
+                <w:rFonts w:ascii="Arial" w:hAnsi="Arial" w:eastAsia="Times New Roman" w:cs="Times New Roman"/>
+                <w:i/>
+                <w:i/>
+                <w:color w:val="000000"/>
+                <w:sz w:val="18"/>
+                <w:szCs w:val="18"/>
+              </w:rPr>
+            </w:pPr>
+            <w:r>
+              <w:rPr>
+                <w:rFonts w:eastAsia="Times New Roman" w:cs="Times New Roman" w:ascii="Arial" w:hAnsi="Arial"/>
+                <w:i/>
+                <w:color w:val="000000"/>
+                <w:sz w:val="18"/>
+                <w:szCs w:val="18"/>
+              </w:rPr>
+              <w:t>Talk about what you're good at, your unique assets and resources, and how your positive attributes are perceived by others.</w:t>
+            </w:r>
+          </w:p>
+          <w:p>
+            <w:pPr>
+              <w:pStyle w:val="Normal"/>
+              <w:widowControl w:val="false"/>
+              <w:rPr>
+                <w:rFonts w:ascii="Arial" w:hAnsi="Arial" w:eastAsia="Times New Roman" w:cs="Times New Roman"/>
+                <w:color w:val="000000"/>
+                <w:sz w:val="18"/>
+                <w:szCs w:val="18"/>
+              </w:rPr>
+            </w:pPr>
+            <w:r>
+              <w:rPr>
+                <w:rFonts w:eastAsia="Times New Roman" w:cs="Times New Roman" w:ascii="Arial" w:hAnsi="Arial"/>
+                <w:color w:val="000000"/>
+                <w:sz w:val="18"/>
+                <w:szCs w:val="18"/>
+              </w:rPr>
+            </w:r>
+          </w:p>
+          <w:p>
+            <w:pPr>
+              <w:pStyle w:val="Normal"/>
+              <w:widowControl w:val="false"/>
+              <w:numPr>
+                <w:ilvl w:val="0"/>
+                <w:numId w:val="1"/>
+              </w:numPr>
+              <w:rPr>
+                <w:rFonts w:ascii="Arial" w:hAnsi="Arial" w:eastAsia="Times New Roman" w:cs="Times New Roman"/>
+                <w:color w:val="000000"/>
+                <w:sz w:val="18"/>
+                <w:szCs w:val="18"/>
+              </w:rPr>
+            </w:pPr>
+            <w:r>
+              <w:rPr>
+                <w:rFonts w:eastAsia="Times New Roman" w:cs="Times New Roman" w:ascii="Arial" w:hAnsi="Arial"/>
+                <w:color w:val="000000"/>
+                <w:sz w:val="18"/>
+                <w:szCs w:val="18"/>
+              </w:rPr>
+              <w:t>Logical Mind</w:t>
+            </w:r>
+          </w:p>
+          <w:p>
+            <w:pPr>
+              <w:pStyle w:val="Normal"/>
+              <w:widowControl w:val="false"/>
+              <w:numPr>
+                <w:ilvl w:val="0"/>
+                <w:numId w:val="1"/>
+              </w:numPr>
+              <w:rPr>
+                <w:rFonts w:ascii="Arial" w:hAnsi="Arial" w:eastAsia="Times New Roman" w:cs="Times New Roman"/>
+                <w:color w:val="000000"/>
+                <w:sz w:val="18"/>
+                <w:szCs w:val="18"/>
+              </w:rPr>
+            </w:pPr>
+            <w:r>
+              <w:rPr>
+                <w:rFonts w:eastAsia="Times New Roman" w:cs="Times New Roman" w:ascii="Arial" w:hAnsi="Arial"/>
+                <w:color w:val="000000"/>
+                <w:sz w:val="18"/>
+                <w:szCs w:val="18"/>
+              </w:rPr>
+              <w:t>Experience</w:t>
+            </w:r>
+          </w:p>
+          <w:p>
+            <w:pPr>
+              <w:pStyle w:val="Normal"/>
+              <w:widowControl w:val="false"/>
+              <w:numPr>
+                <w:ilvl w:val="0"/>
+                <w:numId w:val="1"/>
+              </w:numPr>
+              <w:rPr>
+                <w:rFonts w:ascii="Arial" w:hAnsi="Arial" w:eastAsia="Times New Roman" w:cs="Times New Roman"/>
+                <w:color w:val="000000"/>
+                <w:sz w:val="18"/>
+                <w:szCs w:val="18"/>
+              </w:rPr>
+            </w:pPr>
+            <w:r>
+              <w:rPr>
+                <w:rFonts w:eastAsia="Times New Roman" w:cs="Times New Roman" w:ascii="Arial" w:hAnsi="Arial"/>
+                <w:color w:val="000000"/>
+                <w:sz w:val="18"/>
+                <w:szCs w:val="18"/>
+              </w:rPr>
+              <w:t>Resources to allow me to achieve goals</w:t>
+            </w:r>
+          </w:p>
+          <w:p>
+            <w:pPr>
+              <w:pStyle w:val="Normal"/>
+              <w:widowControl w:val="false"/>
+              <w:numPr>
+                <w:ilvl w:val="0"/>
+                <w:numId w:val="1"/>
+              </w:numPr>
+              <w:rPr>
+                <w:rFonts w:ascii="Arial" w:hAnsi="Arial" w:eastAsia="Times New Roman" w:cs="Times New Roman"/>
+                <w:color w:val="000000"/>
+                <w:sz w:val="18"/>
+                <w:szCs w:val="18"/>
+              </w:rPr>
+            </w:pPr>
+            <w:r>
+              <w:rPr>
+                <w:rFonts w:eastAsia="Times New Roman" w:cs="Times New Roman" w:ascii="Arial" w:hAnsi="Arial"/>
+                <w:color w:val="000000"/>
+                <w:sz w:val="18"/>
+                <w:szCs w:val="18"/>
+              </w:rPr>
+              <w:t>Determination</w:t>
+            </w:r>
+          </w:p>
+          <w:p>
+            <w:pPr>
+              <w:pStyle w:val="Normal"/>
+              <w:widowControl w:val="false"/>
+              <w:numPr>
+                <w:ilvl w:val="0"/>
+                <w:numId w:val="1"/>
+              </w:numPr>
+              <w:rPr>
+                <w:rFonts w:ascii="Arial" w:hAnsi="Arial" w:eastAsia="Times New Roman" w:cs="Times New Roman"/>
+                <w:color w:val="000000"/>
+                <w:sz w:val="18"/>
+                <w:szCs w:val="18"/>
+              </w:rPr>
+            </w:pPr>
+            <w:r>
+              <w:rPr>
+                <w:rFonts w:eastAsia="Times New Roman" w:cs="Times New Roman" w:ascii="Arial" w:hAnsi="Arial"/>
+                <w:color w:val="000000"/>
+                <w:sz w:val="18"/>
+                <w:szCs w:val="18"/>
+              </w:rPr>
+              <w:t>Communication Skills</w:t>
+            </w:r>
+          </w:p>
+          <w:p>
+            <w:pPr>
+              <w:pStyle w:val="Normal"/>
+              <w:widowControl w:val="false"/>
+              <w:numPr>
+                <w:ilvl w:val="0"/>
+                <w:numId w:val="1"/>
+              </w:numPr>
+              <w:rPr>
+                <w:rFonts w:ascii="Arial" w:hAnsi="Arial" w:eastAsia="Times New Roman" w:cs="Times New Roman"/>
+                <w:color w:val="000000"/>
+                <w:sz w:val="18"/>
+                <w:szCs w:val="18"/>
+              </w:rPr>
+            </w:pPr>
+            <w:r>
+              <w:rPr>
+                <w:rFonts w:eastAsia="Times New Roman" w:cs="Times New Roman" w:ascii="Arial" w:hAnsi="Arial"/>
+                <w:color w:val="000000"/>
+                <w:sz w:val="18"/>
+                <w:szCs w:val="18"/>
+              </w:rPr>
+              <w:t>Code of Ethics</w:t>
+            </w:r>
+          </w:p>
+          <w:p>
+            <w:pPr>
+              <w:pStyle w:val="Normal"/>
+              <w:widowControl w:val="false"/>
+              <w:numPr>
+                <w:ilvl w:val="0"/>
+                <w:numId w:val="1"/>
+              </w:numPr>
+              <w:rPr>
+                <w:rFonts w:ascii="Arial" w:hAnsi="Arial" w:eastAsia="Times New Roman" w:cs="Times New Roman"/>
+                <w:color w:val="000000"/>
+                <w:sz w:val="18"/>
+                <w:szCs w:val="18"/>
+              </w:rPr>
+            </w:pPr>
+            <w:r>
+              <w:rPr>
+                <w:rFonts w:eastAsia="Times New Roman" w:cs="Times New Roman" w:ascii="Arial" w:hAnsi="Arial"/>
+                <w:color w:val="000000"/>
+                <w:sz w:val="18"/>
+                <w:szCs w:val="18"/>
+              </w:rPr>
+              <w:t>I have a strong support group of family and friends</w:t>
+            </w:r>
           </w:p>
         </w:tc>
         <w:tc>
           <w:tcPr>
-            <w:tcW w:w="7200" w:type="dxa"/>
+            <w:tcW w:w="7199" w:type="dxa"/>
             <w:tcBorders>
-              <w:top w:val="nil"/>
-              <w:left w:val="nil"/>
               <w:bottom w:val="single" w:sz="8" w:space="0" w:color="344E6D"/>
               <w:right w:val="single" w:sz="8" w:space="0" w:color="344E6D"/>
             </w:tcBorders>
-            <w:shd w:val="clear" w:color="000000" w:fill="ECEFE9"/>
-            <w:hideMark/>
+            <w:shd w:color="000000" w:fill="ECEFE9" w:val="clear"/>
           </w:tcPr>
           <w:p>
             <w:pPr>
-              <w:rPr>
-                <w:rFonts w:ascii="Arial" w:eastAsia="Times New Roman" w:hAnsi="Arial" w:cs="Times New Roman"/>
-                <w:color w:val="000000"/>
-                <w:sz w:val="18"/>
-                <w:szCs w:val="18"/>
-              </w:rPr>
-            </w:pPr>
-          </w:p>
-          <w:sdt>
-            <w:sdtPr>
-              <w:rPr>
-                <w:rFonts w:ascii="Arial" w:eastAsia="Times New Roman" w:hAnsi="Arial" w:cs="Times New Roman"/>
-                <w:color w:val="000000"/>
-                <w:sz w:val="18"/>
-                <w:szCs w:val="18"/>
-              </w:rPr>
-              <w:id w:val="-765856184"/>
-              <w:placeholder>
-                <w:docPart w:val="DefaultPlaceholder_-1854013440"/>
-              </w:placeholder>
-            </w:sdtPr>
-            <w:sdtContent>
-              <w:p>
-                <w:pPr>
-                  <w:rPr>
-                    <w:rFonts w:ascii="Arial" w:eastAsia="Times New Roman" w:hAnsi="Arial" w:cs="Times New Roman"/>
-                    <w:i/>
-                    <w:color w:val="000000"/>
-                    <w:sz w:val="18"/>
-                    <w:szCs w:val="18"/>
-                  </w:rPr>
-                </w:pPr>
-                <w:r>
-                  <w:rPr>
-                    <w:rFonts w:ascii="Arial" w:eastAsia="Times New Roman" w:hAnsi="Arial" w:cs="Times New Roman"/>
-                    <w:i/>
-                    <w:color w:val="000000"/>
-                    <w:sz w:val="18"/>
-                    <w:szCs w:val="18"/>
-                  </w:rPr>
-                  <w:t>Talk about improvements you need to make, any resources you lack, and how these negative attributes might be perceived by others.</w:t>
-                </w:r>
-              </w:p>
-              <w:p>
-                <w:pPr>
-                  <w:rPr>
-                    <w:rFonts w:ascii="Arial" w:eastAsia="Times New Roman" w:hAnsi="Arial" w:cs="Times New Roman"/>
-                    <w:color w:val="000000"/>
-                    <w:sz w:val="18"/>
-                    <w:szCs w:val="18"/>
-                  </w:rPr>
-                </w:pPr>
-              </w:p>
-            </w:sdtContent>
-          </w:sdt>
-          <w:p>
-            <w:pPr>
-              <w:rPr>
-                <w:rFonts w:ascii="Arial" w:eastAsia="Times New Roman" w:hAnsi="Arial" w:cs="Times New Roman"/>
-                <w:color w:val="000000"/>
-                <w:sz w:val="18"/>
-                <w:szCs w:val="18"/>
-              </w:rPr>
-            </w:pPr>
+              <w:pStyle w:val="Normal"/>
+              <w:widowControl w:val="false"/>
+              <w:rPr>
+                <w:rFonts w:ascii="Arial" w:hAnsi="Arial" w:eastAsia="Times New Roman" w:cs="Times New Roman"/>
+                <w:color w:val="000000"/>
+                <w:sz w:val="18"/>
+                <w:szCs w:val="18"/>
+              </w:rPr>
+            </w:pPr>
+            <w:r>
+              <w:rPr>
+                <w:rFonts w:eastAsia="Times New Roman" w:cs="Times New Roman" w:ascii="Arial" w:hAnsi="Arial"/>
+                <w:color w:val="000000"/>
+                <w:sz w:val="18"/>
+                <w:szCs w:val="18"/>
+              </w:rPr>
+            </w:r>
+          </w:p>
+          <w:p>
+            <w:pPr>
+              <w:pStyle w:val="Normal"/>
+              <w:widowControl w:val="false"/>
+              <w:rPr>
+                <w:rFonts w:ascii="Arial" w:hAnsi="Arial" w:eastAsia="Times New Roman" w:cs="Times New Roman"/>
+                <w:i/>
+                <w:i/>
+                <w:color w:val="000000"/>
+                <w:sz w:val="18"/>
+                <w:szCs w:val="18"/>
+              </w:rPr>
+            </w:pPr>
+            <w:r>
+              <w:rPr>
+                <w:rFonts w:eastAsia="Times New Roman" w:cs="Times New Roman" w:ascii="Arial" w:hAnsi="Arial"/>
+                <w:i/>
+                <w:color w:val="000000"/>
+                <w:sz w:val="18"/>
+                <w:szCs w:val="18"/>
+              </w:rPr>
+              <w:t>Talk about improvements you need to make, any resources you lack, and how these negative attributes might be perceived by others.</w:t>
+            </w:r>
+          </w:p>
+          <w:p>
+            <w:pPr>
+              <w:pStyle w:val="Normal"/>
+              <w:widowControl w:val="false"/>
+              <w:rPr>
+                <w:rFonts w:ascii="Arial" w:hAnsi="Arial" w:eastAsia="Times New Roman" w:cs="Times New Roman"/>
+                <w:color w:val="000000"/>
+                <w:sz w:val="18"/>
+                <w:szCs w:val="18"/>
+              </w:rPr>
+            </w:pPr>
+            <w:r>
+              <w:rPr>
+                <w:rFonts w:eastAsia="Times New Roman" w:cs="Times New Roman" w:ascii="Arial" w:hAnsi="Arial"/>
+                <w:color w:val="000000"/>
+                <w:sz w:val="18"/>
+                <w:szCs w:val="18"/>
+              </w:rPr>
+            </w:r>
+          </w:p>
+          <w:p>
+            <w:pPr>
+              <w:pStyle w:val="Normal"/>
+              <w:widowControl w:val="false"/>
+              <w:numPr>
+                <w:ilvl w:val="0"/>
+                <w:numId w:val="2"/>
+              </w:numPr>
+              <w:rPr>
+                <w:rFonts w:ascii="Arial" w:hAnsi="Arial" w:eastAsia="Times New Roman" w:cs="Times New Roman"/>
+                <w:color w:val="000000"/>
+                <w:sz w:val="18"/>
+                <w:szCs w:val="18"/>
+              </w:rPr>
+            </w:pPr>
+            <w:r>
+              <w:rPr>
+                <w:rFonts w:eastAsia="Times New Roman" w:cs="Times New Roman" w:ascii="Arial" w:hAnsi="Arial"/>
+                <w:color w:val="000000"/>
+                <w:sz w:val="18"/>
+                <w:szCs w:val="18"/>
+              </w:rPr>
+              <w:t>Need to update wardrobe</w:t>
+            </w:r>
+          </w:p>
+          <w:p>
+            <w:pPr>
+              <w:pStyle w:val="Normal"/>
+              <w:widowControl w:val="false"/>
+              <w:numPr>
+                <w:ilvl w:val="0"/>
+                <w:numId w:val="2"/>
+              </w:numPr>
+              <w:rPr>
+                <w:rFonts w:ascii="Arial" w:hAnsi="Arial" w:eastAsia="Times New Roman" w:cs="Times New Roman"/>
+                <w:color w:val="000000"/>
+                <w:sz w:val="18"/>
+                <w:szCs w:val="18"/>
+              </w:rPr>
+            </w:pPr>
+            <w:r>
+              <w:rPr>
+                <w:rFonts w:eastAsia="Times New Roman" w:cs="Times New Roman" w:ascii="Arial" w:hAnsi="Arial"/>
+                <w:color w:val="000000"/>
+                <w:sz w:val="18"/>
+                <w:szCs w:val="18"/>
+              </w:rPr>
+              <w:t>May need Shave and Haircut for Interview</w:t>
+            </w:r>
+          </w:p>
+          <w:p>
+            <w:pPr>
+              <w:pStyle w:val="Normal"/>
+              <w:widowControl w:val="false"/>
+              <w:numPr>
+                <w:ilvl w:val="0"/>
+                <w:numId w:val="2"/>
+              </w:numPr>
+              <w:rPr>
+                <w:rFonts w:ascii="Arial" w:hAnsi="Arial" w:eastAsia="Times New Roman" w:cs="Times New Roman"/>
+                <w:color w:val="000000"/>
+                <w:sz w:val="18"/>
+                <w:szCs w:val="18"/>
+              </w:rPr>
+            </w:pPr>
+            <w:r>
+              <w:rPr>
+                <w:rFonts w:eastAsia="Times New Roman" w:cs="Times New Roman" w:ascii="Arial" w:hAnsi="Arial"/>
+                <w:color w:val="000000"/>
+                <w:sz w:val="18"/>
+                <w:szCs w:val="18"/>
+              </w:rPr>
+              <w:t>I need additional income</w:t>
+            </w:r>
+          </w:p>
+          <w:p>
+            <w:pPr>
+              <w:pStyle w:val="Normal"/>
+              <w:widowControl w:val="false"/>
+              <w:numPr>
+                <w:ilvl w:val="0"/>
+                <w:numId w:val="2"/>
+              </w:numPr>
+              <w:rPr>
+                <w:rFonts w:ascii="Arial" w:hAnsi="Arial" w:eastAsia="Times New Roman" w:cs="Times New Roman"/>
+                <w:color w:val="000000"/>
+                <w:sz w:val="18"/>
+                <w:szCs w:val="18"/>
+              </w:rPr>
+            </w:pPr>
+            <w:r>
+              <w:rPr>
+                <w:rFonts w:eastAsia="Times New Roman" w:cs="Times New Roman" w:ascii="Arial" w:hAnsi="Arial"/>
+                <w:color w:val="000000"/>
+                <w:sz w:val="18"/>
+                <w:szCs w:val="18"/>
+              </w:rPr>
+              <w:t>Much of my job experience does not relate to my current field</w:t>
+            </w:r>
+          </w:p>
+          <w:p>
+            <w:pPr>
+              <w:pStyle w:val="Normal"/>
+              <w:widowControl w:val="false"/>
+              <w:numPr>
+                <w:ilvl w:val="0"/>
+                <w:numId w:val="2"/>
+              </w:numPr>
+              <w:rPr>
+                <w:rFonts w:ascii="Arial" w:hAnsi="Arial" w:eastAsia="Times New Roman" w:cs="Times New Roman"/>
+                <w:color w:val="000000"/>
+                <w:sz w:val="18"/>
+                <w:szCs w:val="18"/>
+              </w:rPr>
+            </w:pPr>
+            <w:r>
+              <w:rPr>
+                <w:rFonts w:eastAsia="Times New Roman" w:cs="Times New Roman" w:ascii="Arial" w:hAnsi="Arial"/>
+                <w:color w:val="000000"/>
+                <w:sz w:val="18"/>
+                <w:szCs w:val="18"/>
+              </w:rPr>
+              <w:t>My Age</w:t>
+            </w:r>
+          </w:p>
+          <w:p>
+            <w:pPr>
+              <w:pStyle w:val="Normal"/>
+              <w:widowControl w:val="false"/>
+              <w:numPr>
+                <w:ilvl w:val="0"/>
+                <w:numId w:val="2"/>
+              </w:numPr>
+              <w:rPr>
+                <w:rFonts w:ascii="Arial" w:hAnsi="Arial" w:eastAsia="Times New Roman" w:cs="Times New Roman"/>
+                <w:color w:val="000000"/>
+                <w:sz w:val="18"/>
+                <w:szCs w:val="18"/>
+              </w:rPr>
+            </w:pPr>
+            <w:r>
+              <w:rPr>
+                <w:rFonts w:eastAsia="Times New Roman" w:cs="Times New Roman" w:ascii="Arial" w:hAnsi="Arial"/>
+                <w:color w:val="000000"/>
+                <w:sz w:val="18"/>
+                <w:szCs w:val="18"/>
+              </w:rPr>
+              <w:t>Shreveport / Bossier is not the best Job / Tech Job Market</w:t>
+            </w:r>
           </w:p>
         </w:tc>
       </w:tr>
       <w:tr>
         <w:trPr>
-          <w:trHeight w:val="142"/>
+          <w:trHeight w:val="142" w:hRule="exact"/>
         </w:trPr>
         <w:tc>
           <w:tcPr>
             <w:tcW w:w="7200" w:type="dxa"/>
-            <w:tcBorders>
-              <w:top w:val="nil"/>
-              <w:left w:val="nil"/>
-              <w:bottom w:val="nil"/>
-              <w:right w:val="nil"/>
-            </w:tcBorders>
-            <w:shd w:val="clear" w:color="auto" w:fill="auto"/>
+            <w:tcBorders/>
+            <w:shd w:color="auto" w:fill="auto" w:val="clear"/>
             <w:vAlign w:val="center"/>
-            <w:hideMark/>
           </w:tcPr>
           <w:p>
             <w:pPr>
-              <w:rPr>
-                <w:rFonts w:ascii="Arial" w:eastAsia="Times New Roman" w:hAnsi="Arial" w:cs="Times New Roman"/>
-                <w:color w:val="000000"/>
-                <w:sz w:val="18"/>
-                <w:szCs w:val="18"/>
-              </w:rPr>
-            </w:pPr>
-            <w:bookmarkStart w:id="0" w:name="_GoBack"/>
+              <w:pStyle w:val="Normal"/>
+              <w:widowControl w:val="false"/>
+              <w:rPr>
+                <w:rFonts w:ascii="Arial" w:hAnsi="Arial" w:eastAsia="Times New Roman" w:cs="Times New Roman"/>
+                <w:color w:val="000000"/>
+                <w:sz w:val="18"/>
+                <w:szCs w:val="18"/>
+              </w:rPr>
+            </w:pPr>
+            <w:r>
+              <w:rPr>
+                <w:rFonts w:eastAsia="Times New Roman" w:cs="Times New Roman" w:ascii="Arial" w:hAnsi="Arial"/>
+                <w:color w:val="000000"/>
+                <w:sz w:val="18"/>
+                <w:szCs w:val="18"/>
+              </w:rPr>
+            </w:r>
           </w:p>
         </w:tc>
         <w:tc>
           <w:tcPr>
-            <w:tcW w:w="7200" w:type="dxa"/>
-            <w:tcBorders>
-              <w:top w:val="nil"/>
-              <w:left w:val="nil"/>
-              <w:bottom w:val="nil"/>
-              <w:right w:val="nil"/>
-            </w:tcBorders>
-            <w:shd w:val="clear" w:color="auto" w:fill="auto"/>
+            <w:tcW w:w="7199" w:type="dxa"/>
+            <w:tcBorders/>
+            <w:shd w:color="auto" w:fill="auto" w:val="clear"/>
             <w:vAlign w:val="center"/>
-            <w:hideMark/>
           </w:tcPr>
           <w:p>
             <w:pPr>
-              <w:rPr>
-                <w:rFonts w:ascii="Times New Roman" w:eastAsia="Times New Roman" w:hAnsi="Times New Roman" w:cs="Times New Roman"/>
+              <w:pStyle w:val="Normal"/>
+              <w:widowControl w:val="false"/>
+              <w:rPr>
+                <w:rFonts w:ascii="Times New Roman" w:hAnsi="Times New Roman" w:eastAsia="Times New Roman" w:cs="Times New Roman"/>
                 <w:sz w:val="20"/>
                 <w:szCs w:val="20"/>
               </w:rPr>
             </w:pPr>
+            <w:r>
+              <w:rPr>
+                <w:rFonts w:eastAsia="Times New Roman" w:cs="Times New Roman" w:ascii="Times New Roman" w:hAnsi="Times New Roman"/>
+                <w:sz w:val="20"/>
+                <w:szCs w:val="20"/>
+              </w:rPr>
+            </w:r>
+            <w:bookmarkStart w:id="0" w:name="_GoBack"/>
+            <w:bookmarkStart w:id="1" w:name="_GoBack"/>
+            <w:bookmarkEnd w:id="1"/>
           </w:p>
         </w:tc>
       </w:tr>
-      <w:bookmarkEnd w:id="0"/>
       <w:tr>
         <w:trPr>
-          <w:trHeight w:val="360"/>
+          <w:trHeight w:val="360" w:hRule="atLeast"/>
         </w:trPr>
         <w:tc>
           <w:tcPr>
-            <w:tcW w:w="14400" w:type="dxa"/>
+            <w:tcW w:w="14399" w:type="dxa"/>
             <w:gridSpan w:val="2"/>
             <w:tcBorders>
               <w:top w:val="single" w:sz="8" w:space="0" w:color="7A620E"/>
@@ -465,15 +776,17 @@
               <w:bottom w:val="single" w:sz="4" w:space="0" w:color="7A620E"/>
               <w:right w:val="single" w:sz="8" w:space="0" w:color="7A620E"/>
             </w:tcBorders>
-            <w:shd w:val="clear" w:color="000000" w:fill="94560A"/>
+            <w:shd w:color="000000" w:fill="94560A" w:val="clear"/>
             <w:vAlign w:val="center"/>
-            <w:hideMark/>
           </w:tcPr>
           <w:p>
             <w:pPr>
+              <w:pStyle w:val="Normal"/>
+              <w:widowControl w:val="false"/>
               <w:jc w:val="center"/>
               <w:rPr>
-                <w:rFonts w:ascii="Arial" w:eastAsia="Times New Roman" w:hAnsi="Arial" w:cs="Times New Roman"/>
+                <w:rFonts w:ascii="Arial" w:hAnsi="Arial" w:eastAsia="Times New Roman" w:cs="Times New Roman"/>
+                <w:b/>
                 <w:b/>
                 <w:bCs/>
                 <w:color w:val="FFFFFF"/>
@@ -483,7 +796,7 @@
             </w:pPr>
             <w:r>
               <w:rPr>
-                <w:rFonts w:ascii="Arial" w:eastAsia="Times New Roman" w:hAnsi="Arial" w:cs="Times New Roman"/>
+                <w:rFonts w:eastAsia="Times New Roman" w:cs="Times New Roman" w:ascii="Arial" w:hAnsi="Arial"/>
                 <w:b/>
                 <w:bCs/>
                 <w:color w:val="FFFFFF"/>
@@ -497,26 +810,27 @@
       </w:tr>
       <w:tr>
         <w:trPr>
-          <w:trHeight w:val="360"/>
+          <w:trHeight w:val="360" w:hRule="atLeast"/>
         </w:trPr>
         <w:tc>
           <w:tcPr>
             <w:tcW w:w="7200" w:type="dxa"/>
             <w:tcBorders>
-              <w:top w:val="nil"/>
               <w:left w:val="single" w:sz="8" w:space="0" w:color="7A620E"/>
               <w:bottom w:val="single" w:sz="4" w:space="0" w:color="7A620E"/>
               <w:right w:val="single" w:sz="4" w:space="0" w:color="7A620E"/>
             </w:tcBorders>
-            <w:shd w:val="clear" w:color="000000" w:fill="DE810E"/>
+            <w:shd w:color="000000" w:fill="DE810E" w:val="clear"/>
             <w:vAlign w:val="center"/>
-            <w:hideMark/>
           </w:tcPr>
           <w:p>
             <w:pPr>
+              <w:pStyle w:val="Normal"/>
+              <w:widowControl w:val="false"/>
               <w:jc w:val="center"/>
               <w:rPr>
-                <w:rFonts w:ascii="Arial" w:eastAsia="Times New Roman" w:hAnsi="Arial" w:cs="Times New Roman"/>
+                <w:rFonts w:ascii="Arial" w:hAnsi="Arial" w:eastAsia="Times New Roman" w:cs="Times New Roman"/>
+                <w:b/>
                 <w:b/>
                 <w:bCs/>
                 <w:color w:val="FFFFFF"/>
@@ -526,7 +840,7 @@
             </w:pPr>
             <w:r>
               <w:rPr>
-                <w:rFonts w:ascii="Arial" w:eastAsia="Times New Roman" w:hAnsi="Arial" w:cs="Times New Roman"/>
+                <w:rFonts w:eastAsia="Times New Roman" w:cs="Times New Roman" w:ascii="Arial" w:hAnsi="Arial"/>
                 <w:b/>
                 <w:bCs/>
                 <w:color w:val="FFFFFF"/>
@@ -539,22 +853,22 @@
         </w:tc>
         <w:tc>
           <w:tcPr>
-            <w:tcW w:w="7200" w:type="dxa"/>
+            <w:tcW w:w="7199" w:type="dxa"/>
             <w:tcBorders>
-              <w:top w:val="nil"/>
-              <w:left w:val="nil"/>
               <w:bottom w:val="single" w:sz="4" w:space="0" w:color="7A620E"/>
               <w:right w:val="single" w:sz="8" w:space="0" w:color="7A620E"/>
             </w:tcBorders>
-            <w:shd w:val="clear" w:color="000000" w:fill="E7BC29"/>
+            <w:shd w:color="000000" w:fill="E7BC29" w:val="clear"/>
             <w:vAlign w:val="center"/>
-            <w:hideMark/>
           </w:tcPr>
           <w:p>
             <w:pPr>
+              <w:pStyle w:val="Normal"/>
+              <w:widowControl w:val="false"/>
               <w:jc w:val="center"/>
               <w:rPr>
-                <w:rFonts w:ascii="Arial" w:eastAsia="Times New Roman" w:hAnsi="Arial" w:cs="Times New Roman"/>
+                <w:rFonts w:ascii="Arial" w:hAnsi="Arial" w:eastAsia="Times New Roman" w:cs="Times New Roman"/>
+                <w:b/>
                 <w:b/>
                 <w:bCs/>
                 <w:color w:val="FFFFFF"/>
@@ -564,7 +878,7 @@
             </w:pPr>
             <w:r>
               <w:rPr>
-                <w:rFonts w:ascii="Arial" w:eastAsia="Times New Roman" w:hAnsi="Arial" w:cs="Times New Roman"/>
+                <w:rFonts w:eastAsia="Times New Roman" w:cs="Times New Roman" w:ascii="Arial" w:hAnsi="Arial"/>
                 <w:b/>
                 <w:bCs/>
                 <w:color w:val="FFFFFF"/>
@@ -578,134 +892,328 @@
       </w:tr>
       <w:tr>
         <w:trPr>
-          <w:trHeight w:val="4211"/>
+          <w:trHeight w:val="4211" w:hRule="atLeast"/>
         </w:trPr>
         <w:tc>
           <w:tcPr>
             <w:tcW w:w="7200" w:type="dxa"/>
             <w:tcBorders>
-              <w:top w:val="nil"/>
               <w:left w:val="single" w:sz="8" w:space="0" w:color="7A620E"/>
               <w:bottom w:val="single" w:sz="8" w:space="0" w:color="7A620E"/>
               <w:right w:val="single" w:sz="4" w:space="0" w:color="7A620E"/>
             </w:tcBorders>
-            <w:shd w:val="clear" w:color="000000" w:fill="FDEDD9"/>
-            <w:hideMark/>
+            <w:shd w:color="000000" w:fill="FDEDD9" w:val="clear"/>
           </w:tcPr>
           <w:p>
             <w:pPr>
-              <w:rPr>
-                <w:rFonts w:ascii="Arial" w:eastAsia="Times New Roman" w:hAnsi="Arial" w:cs="Times New Roman"/>
-                <w:color w:val="000000"/>
-                <w:sz w:val="18"/>
-                <w:szCs w:val="18"/>
-              </w:rPr>
-            </w:pPr>
-          </w:p>
-          <w:sdt>
-            <w:sdtPr>
-              <w:rPr>
-                <w:rFonts w:ascii="Arial" w:eastAsia="Times New Roman" w:hAnsi="Arial" w:cs="Times New Roman"/>
-                <w:color w:val="000000"/>
-                <w:sz w:val="18"/>
-                <w:szCs w:val="18"/>
-              </w:rPr>
-              <w:id w:val="370192863"/>
-              <w:placeholder>
-                <w:docPart w:val="DefaultPlaceholder_-1854013440"/>
-              </w:placeholder>
-            </w:sdtPr>
-            <w:sdtContent>
-              <w:p>
-                <w:pPr>
-                  <w:rPr>
-                    <w:rFonts w:ascii="Arial" w:eastAsia="Times New Roman" w:hAnsi="Arial" w:cs="Times New Roman"/>
-                    <w:i/>
-                    <w:color w:val="000000"/>
-                    <w:sz w:val="18"/>
-                    <w:szCs w:val="18"/>
-                  </w:rPr>
-                </w:pPr>
-                <w:r>
-                  <w:rPr>
-                    <w:rFonts w:ascii="Arial" w:eastAsia="Times New Roman" w:hAnsi="Arial" w:cs="Times New Roman"/>
-                    <w:i/>
-                    <w:color w:val="000000"/>
-                    <w:sz w:val="18"/>
-                    <w:szCs w:val="18"/>
-                  </w:rPr>
-                  <w:t xml:space="preserve">List doors that are currently open to you, opportunities you can capitalize on, and how your </w:t>
-                </w:r>
-                <w:r>
-                  <w:rPr>
-                    <w:rFonts w:ascii="Arial" w:eastAsia="Times New Roman" w:hAnsi="Arial" w:cs="Times New Roman"/>
-                    <w:i/>
-                    <w:color w:val="000000"/>
-                    <w:sz w:val="18"/>
-                    <w:szCs w:val="18"/>
-                  </w:rPr>
-                  <w:t>strengths</w:t>
-                </w:r>
-                <w:r>
-                  <w:rPr>
-                    <w:rFonts w:ascii="Arial" w:eastAsia="Times New Roman" w:hAnsi="Arial" w:cs="Times New Roman"/>
-                    <w:i/>
-                    <w:color w:val="000000"/>
-                    <w:sz w:val="18"/>
-                    <w:szCs w:val="18"/>
-                  </w:rPr>
-                  <w:t xml:space="preserve"> can create new connections.</w:t>
-                </w:r>
-              </w:p>
-              <w:p>
-                <w:pPr>
-                  <w:rPr>
-                    <w:rFonts w:ascii="Arial" w:eastAsia="Times New Roman" w:hAnsi="Arial" w:cs="Times New Roman"/>
-                    <w:color w:val="000000"/>
-                    <w:sz w:val="18"/>
-                    <w:szCs w:val="18"/>
-                  </w:rPr>
-                </w:pPr>
-              </w:p>
-            </w:sdtContent>
-          </w:sdt>
-          <w:p>
-            <w:pPr>
-              <w:rPr>
-                <w:rFonts w:ascii="Arial" w:eastAsia="Times New Roman" w:hAnsi="Arial" w:cs="Times New Roman"/>
-                <w:color w:val="000000"/>
-                <w:sz w:val="18"/>
-                <w:szCs w:val="18"/>
-              </w:rPr>
-            </w:pPr>
+              <w:pStyle w:val="Normal"/>
+              <w:widowControl w:val="false"/>
+              <w:rPr>
+                <w:rFonts w:ascii="Arial" w:hAnsi="Arial" w:eastAsia="Times New Roman" w:cs="Times New Roman"/>
+                <w:color w:val="000000"/>
+                <w:sz w:val="18"/>
+                <w:szCs w:val="18"/>
+              </w:rPr>
+            </w:pPr>
+            <w:r>
+              <w:rPr>
+                <w:rFonts w:eastAsia="Times New Roman" w:cs="Times New Roman" w:ascii="Arial" w:hAnsi="Arial"/>
+                <w:color w:val="000000"/>
+                <w:sz w:val="18"/>
+                <w:szCs w:val="18"/>
+              </w:rPr>
+            </w:r>
+          </w:p>
+          <w:p>
+            <w:pPr>
+              <w:pStyle w:val="Normal"/>
+              <w:widowControl w:val="false"/>
+              <w:rPr>
+                <w:rFonts w:ascii="Arial" w:hAnsi="Arial" w:eastAsia="Times New Roman" w:cs="Times New Roman"/>
+                <w:i/>
+                <w:i/>
+                <w:color w:val="000000"/>
+                <w:sz w:val="18"/>
+                <w:szCs w:val="18"/>
+              </w:rPr>
+            </w:pPr>
+            <w:r>
+              <w:rPr>
+                <w:rFonts w:eastAsia="Times New Roman" w:cs="Times New Roman" w:ascii="Arial" w:hAnsi="Arial"/>
+                <w:i/>
+                <w:color w:val="000000"/>
+                <w:sz w:val="18"/>
+                <w:szCs w:val="18"/>
+              </w:rPr>
+              <w:t>List doors that are currently open to you, opportunities you can capitalize on, and how your strengths can create new connections.</w:t>
+            </w:r>
+          </w:p>
+          <w:p>
+            <w:pPr>
+              <w:pStyle w:val="Normal"/>
+              <w:widowControl w:val="false"/>
+              <w:rPr>
+                <w:rFonts w:ascii="Arial" w:hAnsi="Arial" w:eastAsia="Times New Roman" w:cs="Times New Roman"/>
+                <w:color w:val="000000"/>
+                <w:sz w:val="18"/>
+                <w:szCs w:val="18"/>
+              </w:rPr>
+            </w:pPr>
+            <w:r>
+              <w:rPr>
+                <w:rFonts w:eastAsia="Times New Roman" w:cs="Times New Roman" w:ascii="Arial" w:hAnsi="Arial"/>
+                <w:color w:val="000000"/>
+                <w:sz w:val="18"/>
+                <w:szCs w:val="18"/>
+              </w:rPr>
+            </w:r>
+          </w:p>
+          <w:p>
+            <w:pPr>
+              <w:pStyle w:val="Normal"/>
+              <w:widowControl w:val="false"/>
+              <w:numPr>
+                <w:ilvl w:val="0"/>
+                <w:numId w:val="3"/>
+              </w:numPr>
+              <w:rPr>
+                <w:rFonts w:ascii="Arial" w:hAnsi="Arial" w:eastAsia="Times New Roman" w:cs="Times New Roman"/>
+                <w:color w:val="000000"/>
+                <w:sz w:val="18"/>
+                <w:szCs w:val="18"/>
+              </w:rPr>
+            </w:pPr>
+            <w:r>
+              <w:rPr>
+                <w:rFonts w:eastAsia="Times New Roman" w:cs="Times New Roman" w:ascii="Arial" w:hAnsi="Arial"/>
+                <w:color w:val="000000"/>
+                <w:sz w:val="18"/>
+                <w:szCs w:val="18"/>
+              </w:rPr>
+              <w:t>TOPS grant has allowed me to go back to school</w:t>
+            </w:r>
+          </w:p>
+          <w:p>
+            <w:pPr>
+              <w:pStyle w:val="Normal"/>
+              <w:widowControl w:val="false"/>
+              <w:numPr>
+                <w:ilvl w:val="0"/>
+                <w:numId w:val="3"/>
+              </w:numPr>
+              <w:rPr>
+                <w:rFonts w:ascii="Arial" w:hAnsi="Arial" w:eastAsia="Times New Roman" w:cs="Times New Roman"/>
+                <w:color w:val="000000"/>
+                <w:sz w:val="18"/>
+                <w:szCs w:val="18"/>
+              </w:rPr>
+            </w:pPr>
+            <w:r>
+              <w:rPr>
+                <w:rFonts w:eastAsia="Times New Roman" w:cs="Times New Roman" w:ascii="Arial" w:hAnsi="Arial"/>
+                <w:color w:val="000000"/>
+                <w:sz w:val="18"/>
+                <w:szCs w:val="18"/>
+              </w:rPr>
+              <w:t>Networking and Cyber Security is an in demand career field</w:t>
+            </w:r>
+          </w:p>
+          <w:p>
+            <w:pPr>
+              <w:pStyle w:val="Normal"/>
+              <w:widowControl w:val="false"/>
+              <w:numPr>
+                <w:ilvl w:val="0"/>
+                <w:numId w:val="3"/>
+              </w:numPr>
+              <w:rPr>
+                <w:rFonts w:ascii="Arial" w:hAnsi="Arial" w:eastAsia="Times New Roman" w:cs="Times New Roman"/>
+                <w:color w:val="000000"/>
+                <w:sz w:val="18"/>
+                <w:szCs w:val="18"/>
+              </w:rPr>
+            </w:pPr>
+            <w:r>
+              <w:rPr>
+                <w:rFonts w:eastAsia="Times New Roman" w:cs="Times New Roman" w:ascii="Arial" w:hAnsi="Arial"/>
+                <w:color w:val="000000"/>
+                <w:sz w:val="18"/>
+                <w:szCs w:val="18"/>
+              </w:rPr>
+              <w:t>I am not working full time, so I am able to concentrate on school and my grades</w:t>
+            </w:r>
+          </w:p>
+          <w:p>
+            <w:pPr>
+              <w:pStyle w:val="Normal"/>
+              <w:widowControl w:val="false"/>
+              <w:numPr>
+                <w:ilvl w:val="0"/>
+                <w:numId w:val="3"/>
+              </w:numPr>
+              <w:rPr>
+                <w:rFonts w:ascii="Arial" w:hAnsi="Arial" w:eastAsia="Times New Roman" w:cs="Times New Roman"/>
+                <w:color w:val="000000"/>
+                <w:sz w:val="18"/>
+                <w:szCs w:val="18"/>
+              </w:rPr>
+            </w:pPr>
+            <w:r>
+              <w:rPr>
+                <w:rFonts w:eastAsia="Times New Roman" w:cs="Times New Roman" w:ascii="Arial" w:hAnsi="Arial"/>
+                <w:color w:val="000000"/>
+                <w:sz w:val="18"/>
+                <w:szCs w:val="18"/>
+              </w:rPr>
+              <w:t>Previous life experience has shown how important the proper training can be</w:t>
+            </w:r>
+          </w:p>
+          <w:p>
+            <w:pPr>
+              <w:pStyle w:val="Normal"/>
+              <w:widowControl w:val="false"/>
+              <w:numPr>
+                <w:ilvl w:val="0"/>
+                <w:numId w:val="3"/>
+              </w:numPr>
+              <w:rPr>
+                <w:rFonts w:ascii="Arial" w:hAnsi="Arial" w:eastAsia="Times New Roman" w:cs="Times New Roman"/>
+                <w:color w:val="000000"/>
+                <w:sz w:val="18"/>
+                <w:szCs w:val="18"/>
+              </w:rPr>
+            </w:pPr>
+            <w:r>
+              <w:rPr>
+                <w:rFonts w:eastAsia="Times New Roman" w:cs="Times New Roman" w:ascii="Arial" w:hAnsi="Arial"/>
+                <w:color w:val="000000"/>
+                <w:sz w:val="18"/>
+                <w:szCs w:val="18"/>
+              </w:rPr>
+              <w:t xml:space="preserve">Qualified for a Certification Voucher and </w:t>
+            </w:r>
+            <w:r>
+              <w:rPr>
+                <w:rFonts w:eastAsia="Times New Roman" w:cs="Times New Roman" w:ascii="Arial" w:hAnsi="Arial"/>
+                <w:color w:val="000000"/>
+                <w:sz w:val="18"/>
+                <w:szCs w:val="18"/>
+              </w:rPr>
+              <w:t>have set a goal to receive 1 voucher per semester.</w:t>
+            </w:r>
+          </w:p>
+          <w:p>
+            <w:pPr>
+              <w:pStyle w:val="Normal"/>
+              <w:widowControl w:val="false"/>
+              <w:numPr>
+                <w:ilvl w:val="0"/>
+                <w:numId w:val="3"/>
+              </w:numPr>
+              <w:rPr>
+                <w:rFonts w:ascii="Arial" w:hAnsi="Arial" w:eastAsia="Times New Roman" w:cs="Times New Roman"/>
+                <w:color w:val="000000"/>
+                <w:sz w:val="18"/>
+                <w:szCs w:val="18"/>
+              </w:rPr>
+            </w:pPr>
+            <w:r>
+              <w:rPr>
+                <w:rFonts w:eastAsia="Times New Roman" w:cs="Times New Roman" w:ascii="Arial" w:hAnsi="Arial"/>
+                <w:color w:val="000000"/>
+                <w:sz w:val="18"/>
+                <w:szCs w:val="18"/>
+              </w:rPr>
+              <w:t>Many companies allow for Remote Work currently</w:t>
+            </w:r>
+          </w:p>
+          <w:p>
+            <w:pPr>
+              <w:pStyle w:val="Normal"/>
+              <w:widowControl w:val="false"/>
+              <w:numPr>
+                <w:ilvl w:val="0"/>
+                <w:numId w:val="0"/>
+              </w:numPr>
+              <w:ind w:left="720" w:hanging="0"/>
+              <w:rPr>
+                <w:rFonts w:ascii="Arial" w:hAnsi="Arial" w:eastAsia="Times New Roman" w:cs="Times New Roman"/>
+                <w:color w:val="000000"/>
+                <w:sz w:val="18"/>
+                <w:szCs w:val="18"/>
+              </w:rPr>
+            </w:pPr>
+            <w:r>
+              <w:rPr>
+                <w:rFonts w:eastAsia="Times New Roman" w:cs="Times New Roman" w:ascii="Arial" w:hAnsi="Arial"/>
+                <w:color w:val="000000"/>
+                <w:sz w:val="18"/>
+                <w:szCs w:val="18"/>
+              </w:rPr>
+            </w:r>
+          </w:p>
+          <w:p>
+            <w:pPr>
+              <w:pStyle w:val="Normal"/>
+              <w:widowControl w:val="false"/>
+              <w:numPr>
+                <w:ilvl w:val="0"/>
+                <w:numId w:val="0"/>
+              </w:numPr>
+              <w:ind w:left="720" w:hanging="0"/>
+              <w:rPr>
+                <w:rFonts w:ascii="Arial" w:hAnsi="Arial" w:eastAsia="Times New Roman" w:cs="Times New Roman"/>
+                <w:color w:val="000000"/>
+                <w:sz w:val="18"/>
+                <w:szCs w:val="18"/>
+              </w:rPr>
+            </w:pPr>
+            <w:r>
+              <w:rPr>
+                <w:rFonts w:eastAsia="Times New Roman" w:cs="Times New Roman" w:ascii="Arial" w:hAnsi="Arial"/>
+                <w:color w:val="000000"/>
+                <w:sz w:val="18"/>
+                <w:szCs w:val="18"/>
+              </w:rPr>
+            </w:r>
           </w:p>
         </w:tc>
         <w:tc>
           <w:tcPr>
-            <w:tcW w:w="7200" w:type="dxa"/>
+            <w:tcW w:w="7199" w:type="dxa"/>
             <w:tcBorders>
-              <w:top w:val="nil"/>
-              <w:left w:val="nil"/>
               <w:bottom w:val="single" w:sz="8" w:space="0" w:color="7A620E"/>
               <w:right w:val="single" w:sz="8" w:space="0" w:color="7A620E"/>
             </w:tcBorders>
-            <w:shd w:val="clear" w:color="000000" w:fill="FAF1D3"/>
-            <w:hideMark/>
+            <w:shd w:color="000000" w:fill="FAF1D3" w:val="clear"/>
           </w:tcPr>
           <w:p>
             <w:pPr>
-              <w:rPr>
-                <w:rFonts w:ascii="Arial" w:eastAsia="Times New Roman" w:hAnsi="Arial" w:cs="Times New Roman"/>
-                <w:color w:val="000000"/>
-                <w:sz w:val="18"/>
-                <w:szCs w:val="18"/>
-              </w:rPr>
-            </w:pPr>
-          </w:p>
-          <w:p>
-            <w:pPr>
-              <w:rPr>
-                <w:rFonts w:ascii="Arial" w:eastAsia="Times New Roman" w:hAnsi="Arial" w:cs="Times New Roman"/>
+              <w:pStyle w:val="Normal"/>
+              <w:widowControl w:val="false"/>
+              <w:rPr>
+                <w:rFonts w:ascii="Arial" w:hAnsi="Arial" w:eastAsia="Times New Roman" w:cs="Times New Roman"/>
+                <w:color w:val="000000"/>
+                <w:sz w:val="18"/>
+                <w:szCs w:val="18"/>
+              </w:rPr>
+            </w:pPr>
+            <w:r>
+              <w:rPr>
+                <w:rFonts w:eastAsia="Times New Roman" w:cs="Times New Roman" w:ascii="Arial" w:hAnsi="Arial"/>
+                <w:color w:val="000000"/>
+                <w:sz w:val="18"/>
+                <w:szCs w:val="18"/>
+              </w:rPr>
+            </w:r>
+          </w:p>
+          <w:p>
+            <w:pPr>
+              <w:pStyle w:val="Normal"/>
+              <w:widowControl w:val="false"/>
+              <w:rPr>
+                <w:rFonts w:ascii="Arial" w:hAnsi="Arial" w:eastAsia="Times New Roman" w:cs="Times New Roman"/>
+                <w:i/>
                 <w:i/>
                 <w:color w:val="000000"/>
                 <w:sz w:val="18"/>
@@ -714,22 +1222,12 @@
             </w:pPr>
             <w:sdt>
               <w:sdtPr>
-                <w:rPr>
-                  <w:rFonts w:ascii="Arial" w:eastAsia="Times New Roman" w:hAnsi="Arial" w:cs="Times New Roman"/>
-                  <w:i/>
-                  <w:color w:val="000000"/>
-                  <w:sz w:val="18"/>
-                  <w:szCs w:val="18"/>
-                </w:rPr>
-                <w:id w:val="-1779552061"/>
-                <w:placeholder>
-                  <w:docPart w:val="DefaultPlaceholder_-1854013440"/>
-                </w:placeholder>
+                <w:id w:val="28148059"/>
               </w:sdtPr>
               <w:sdtContent>
                 <w:r>
                   <w:rPr>
-                    <w:rFonts w:ascii="Arial" w:eastAsia="Times New Roman" w:hAnsi="Arial" w:cs="Times New Roman"/>
+                    <w:rFonts w:eastAsia="Times New Roman" w:cs="Times New Roman" w:ascii="Arial" w:hAnsi="Arial"/>
                     <w:i/>
                     <w:color w:val="000000"/>
                     <w:sz w:val="18"/>
@@ -739,7 +1237,7 @@
                 </w:r>
                 <w:r>
                   <w:rPr>
-                    <w:rFonts w:ascii="Arial" w:eastAsia="Times New Roman" w:hAnsi="Arial" w:cs="Times New Roman"/>
+                    <w:rFonts w:eastAsia="Times New Roman" w:cs="Times New Roman" w:ascii="Arial" w:hAnsi="Arial"/>
                     <w:i/>
                     <w:color w:val="000000"/>
                     <w:sz w:val="18"/>
@@ -751,7 +1249,7 @@
             </w:sdt>
             <w:r>
               <w:rPr>
-                <w:rFonts w:ascii="Arial" w:eastAsia="Times New Roman" w:hAnsi="Arial" w:cs="Times New Roman"/>
+                <w:rFonts w:eastAsia="Times New Roman" w:cs="Times New Roman" w:ascii="Arial" w:hAnsi="Arial"/>
                 <w:i/>
                 <w:color w:val="000000"/>
                 <w:sz w:val="18"/>
@@ -762,31 +1260,133 @@
           </w:p>
           <w:p>
             <w:pPr>
-              <w:rPr>
-                <w:rFonts w:ascii="Arial" w:eastAsia="Times New Roman" w:hAnsi="Arial" w:cs="Times New Roman"/>
-                <w:color w:val="000000"/>
-                <w:sz w:val="18"/>
-                <w:szCs w:val="18"/>
-              </w:rPr>
-            </w:pPr>
-          </w:p>
-          <w:p>
-            <w:pPr>
-              <w:rPr>
-                <w:rFonts w:ascii="Arial" w:eastAsia="Times New Roman" w:hAnsi="Arial" w:cs="Times New Roman"/>
-                <w:color w:val="000000"/>
-                <w:sz w:val="18"/>
-                <w:szCs w:val="18"/>
-              </w:rPr>
-            </w:pPr>
+              <w:pStyle w:val="Normal"/>
+              <w:widowControl w:val="false"/>
+              <w:rPr>
+                <w:rFonts w:ascii="Arial" w:hAnsi="Arial" w:eastAsia="Times New Roman" w:cs="Times New Roman"/>
+                <w:color w:val="000000"/>
+                <w:sz w:val="18"/>
+                <w:szCs w:val="18"/>
+              </w:rPr>
+            </w:pPr>
+            <w:r>
+              <w:rPr>
+                <w:rFonts w:eastAsia="Times New Roman" w:cs="Times New Roman" w:ascii="Arial" w:hAnsi="Arial"/>
+                <w:color w:val="000000"/>
+                <w:sz w:val="18"/>
+                <w:szCs w:val="18"/>
+              </w:rPr>
+            </w:r>
+          </w:p>
+          <w:p>
+            <w:pPr>
+              <w:pStyle w:val="Normal"/>
+              <w:widowControl w:val="false"/>
+              <w:numPr>
+                <w:ilvl w:val="0"/>
+                <w:numId w:val="4"/>
+              </w:numPr>
+              <w:rPr>
+                <w:rFonts w:ascii="Arial" w:hAnsi="Arial" w:eastAsia="Times New Roman" w:cs="Times New Roman"/>
+                <w:color w:val="000000"/>
+                <w:sz w:val="18"/>
+                <w:szCs w:val="18"/>
+              </w:rPr>
+            </w:pPr>
+            <w:r>
+              <w:rPr>
+                <w:rFonts w:eastAsia="Times New Roman" w:cs="Times New Roman" w:ascii="Arial" w:hAnsi="Arial"/>
+                <w:color w:val="000000"/>
+                <w:sz w:val="18"/>
+                <w:szCs w:val="18"/>
+              </w:rPr>
+              <w:t>Cannot allow myself to become distracted or stressed about school</w:t>
+            </w:r>
+          </w:p>
+          <w:p>
+            <w:pPr>
+              <w:pStyle w:val="Normal"/>
+              <w:widowControl w:val="false"/>
+              <w:numPr>
+                <w:ilvl w:val="0"/>
+                <w:numId w:val="4"/>
+              </w:numPr>
+              <w:rPr>
+                <w:rFonts w:ascii="Arial" w:hAnsi="Arial" w:eastAsia="Times New Roman" w:cs="Times New Roman"/>
+                <w:color w:val="000000"/>
+                <w:sz w:val="18"/>
+                <w:szCs w:val="18"/>
+              </w:rPr>
+            </w:pPr>
+            <w:r>
+              <w:rPr>
+                <w:rFonts w:eastAsia="Times New Roman" w:cs="Times New Roman" w:ascii="Arial" w:hAnsi="Arial"/>
+                <w:color w:val="000000"/>
+                <w:sz w:val="18"/>
+                <w:szCs w:val="18"/>
+              </w:rPr>
+              <w:t>Many others are currently enrolled in the course, so there is competition</w:t>
+            </w:r>
+          </w:p>
+          <w:p>
+            <w:pPr>
+              <w:pStyle w:val="Normal"/>
+              <w:widowControl w:val="false"/>
+              <w:numPr>
+                <w:ilvl w:val="0"/>
+                <w:numId w:val="4"/>
+              </w:numPr>
+              <w:rPr>
+                <w:rFonts w:ascii="Arial" w:hAnsi="Arial" w:eastAsia="Times New Roman" w:cs="Times New Roman"/>
+                <w:color w:val="000000"/>
+                <w:sz w:val="18"/>
+                <w:szCs w:val="18"/>
+              </w:rPr>
+            </w:pPr>
+            <w:r>
+              <w:rPr>
+                <w:rFonts w:eastAsia="Times New Roman" w:cs="Times New Roman" w:ascii="Arial" w:hAnsi="Arial"/>
+                <w:color w:val="000000"/>
+                <w:sz w:val="18"/>
+                <w:szCs w:val="18"/>
+              </w:rPr>
+              <w:t>Certification tests can be stressful and expensive</w:t>
+            </w:r>
+          </w:p>
+          <w:p>
+            <w:pPr>
+              <w:pStyle w:val="Normal"/>
+              <w:widowControl w:val="false"/>
+              <w:numPr>
+                <w:ilvl w:val="0"/>
+                <w:numId w:val="4"/>
+              </w:numPr>
+              <w:rPr>
+                <w:rFonts w:ascii="Arial" w:hAnsi="Arial" w:eastAsia="Times New Roman" w:cs="Times New Roman"/>
+                <w:color w:val="000000"/>
+                <w:sz w:val="18"/>
+                <w:szCs w:val="18"/>
+              </w:rPr>
+            </w:pPr>
+            <w:r>
+              <w:rPr>
+                <w:rFonts w:eastAsia="Times New Roman" w:cs="Times New Roman" w:ascii="Arial" w:hAnsi="Arial"/>
+                <w:color w:val="000000"/>
+                <w:sz w:val="18"/>
+                <w:szCs w:val="18"/>
+              </w:rPr>
+              <w:t>Fear of failure</w:t>
+            </w:r>
           </w:p>
         </w:tc>
       </w:tr>
     </w:tbl>
     <w:p>
       <w:pPr>
+        <w:pStyle w:val="Normal"/>
         <w:rPr>
-          <w:rFonts w:ascii="Arial" w:eastAsia="Times New Roman" w:hAnsi="Arial" w:cs="Times New Roman"/>
+          <w:rFonts w:ascii="Arial" w:hAnsi="Arial" w:eastAsia="Times New Roman" w:cs="Times New Roman"/>
+          <w:b/>
           <w:b/>
           <w:bCs/>
           <w:color w:val="385623" w:themeColor="accent6" w:themeShade="80"/>
@@ -794,41 +1394,666 @@
           <w:szCs w:val="44"/>
         </w:rPr>
       </w:pPr>
+      <w:r>
+        <w:rPr/>
+      </w:r>
     </w:p>
     <w:sectPr>
-      <w:pgSz w:w="15840" w:h="12240" w:orient="landscape"/>
-      <w:pgMar w:top="720" w:right="720" w:bottom="720" w:left="720" w:header="720" w:footer="720" w:gutter="0"/>
-      <w:cols w:space="720"/>
-      <w:docGrid w:linePitch="360"/>
+      <w:type w:val="nextPage"/>
+      <w:pgSz w:orient="landscape" w:w="15840" w:h="12240"/>
+      <w:pgMar w:left="720" w:right="720" w:gutter="0" w:header="0" w:top="720" w:footer="0" w:bottom="720"/>
+      <w:pgNumType w:fmt="decimal"/>
+      <w:formProt w:val="false"/>
+      <w:textDirection w:val="lrTb"/>
+      <w:docGrid w:type="default" w:linePitch="360" w:charSpace="0"/>
     </w:sectPr>
   </w:body>
 </w:document>
 </file>
 
+<file path=word/numbering.xml><?xml version="1.0" encoding="utf-8"?>
+<w:numbering xmlns:w="http://schemas.openxmlformats.org/wordprocessingml/2006/main" xmlns:o="urn:schemas-microsoft-com:office:office" xmlns:r="http://schemas.openxmlformats.org/officeDocument/2006/relationships" xmlns:v="urn:schemas-microsoft-com:vml" xmlns:mc="http://schemas.openxmlformats.org/markup-compatibility/2006" xmlns:w14="http://schemas.microsoft.com/office/word/2010/wordml" mc:Ignorable="w14">
+  <w:abstractNum w:abstractNumId="1">
+    <w:lvl w:ilvl="0">
+      <w:start w:val="1"/>
+      <w:numFmt w:val="decimal"/>
+      <w:lvlText w:val="%1."/>
+      <w:lvlJc w:val="left"/>
+      <w:pPr>
+        <w:tabs>
+          <w:tab w:val="num" w:pos="720"/>
+        </w:tabs>
+        <w:ind w:left="720" w:hanging="360"/>
+      </w:pPr>
+      <w:rPr/>
+    </w:lvl>
+    <w:lvl w:ilvl="1">
+      <w:start w:val="1"/>
+      <w:numFmt w:val="decimal"/>
+      <w:lvlText w:val="%2."/>
+      <w:lvlJc w:val="left"/>
+      <w:pPr>
+        <w:tabs>
+          <w:tab w:val="num" w:pos="1080"/>
+        </w:tabs>
+        <w:ind w:left="1080" w:hanging="360"/>
+      </w:pPr>
+      <w:rPr/>
+    </w:lvl>
+    <w:lvl w:ilvl="2">
+      <w:start w:val="1"/>
+      <w:numFmt w:val="decimal"/>
+      <w:lvlText w:val="%3."/>
+      <w:lvlJc w:val="left"/>
+      <w:pPr>
+        <w:tabs>
+          <w:tab w:val="num" w:pos="1440"/>
+        </w:tabs>
+        <w:ind w:left="1440" w:hanging="360"/>
+      </w:pPr>
+      <w:rPr/>
+    </w:lvl>
+    <w:lvl w:ilvl="3">
+      <w:start w:val="1"/>
+      <w:numFmt w:val="decimal"/>
+      <w:lvlText w:val="%4."/>
+      <w:lvlJc w:val="left"/>
+      <w:pPr>
+        <w:tabs>
+          <w:tab w:val="num" w:pos="1800"/>
+        </w:tabs>
+        <w:ind w:left="1800" w:hanging="360"/>
+      </w:pPr>
+      <w:rPr/>
+    </w:lvl>
+    <w:lvl w:ilvl="4">
+      <w:start w:val="1"/>
+      <w:numFmt w:val="decimal"/>
+      <w:lvlText w:val="%5."/>
+      <w:lvlJc w:val="left"/>
+      <w:pPr>
+        <w:tabs>
+          <w:tab w:val="num" w:pos="2160"/>
+        </w:tabs>
+        <w:ind w:left="2160" w:hanging="360"/>
+      </w:pPr>
+      <w:rPr/>
+    </w:lvl>
+    <w:lvl w:ilvl="5">
+      <w:start w:val="1"/>
+      <w:numFmt w:val="decimal"/>
+      <w:lvlText w:val="%6."/>
+      <w:lvlJc w:val="left"/>
+      <w:pPr>
+        <w:tabs>
+          <w:tab w:val="num" w:pos="2520"/>
+        </w:tabs>
+        <w:ind w:left="2520" w:hanging="360"/>
+      </w:pPr>
+      <w:rPr/>
+    </w:lvl>
+    <w:lvl w:ilvl="6">
+      <w:start w:val="1"/>
+      <w:numFmt w:val="decimal"/>
+      <w:lvlText w:val="%7."/>
+      <w:lvlJc w:val="left"/>
+      <w:pPr>
+        <w:tabs>
+          <w:tab w:val="num" w:pos="2880"/>
+        </w:tabs>
+        <w:ind w:left="2880" w:hanging="360"/>
+      </w:pPr>
+      <w:rPr/>
+    </w:lvl>
+    <w:lvl w:ilvl="7">
+      <w:start w:val="1"/>
+      <w:numFmt w:val="decimal"/>
+      <w:lvlText w:val="%8."/>
+      <w:lvlJc w:val="left"/>
+      <w:pPr>
+        <w:tabs>
+          <w:tab w:val="num" w:pos="3240"/>
+        </w:tabs>
+        <w:ind w:left="3240" w:hanging="360"/>
+      </w:pPr>
+      <w:rPr/>
+    </w:lvl>
+    <w:lvl w:ilvl="8">
+      <w:start w:val="1"/>
+      <w:numFmt w:val="decimal"/>
+      <w:lvlText w:val="%9."/>
+      <w:lvlJc w:val="left"/>
+      <w:pPr>
+        <w:tabs>
+          <w:tab w:val="num" w:pos="3600"/>
+        </w:tabs>
+        <w:ind w:left="3600" w:hanging="360"/>
+      </w:pPr>
+      <w:rPr/>
+    </w:lvl>
+  </w:abstractNum>
+  <w:abstractNum w:abstractNumId="2">
+    <w:lvl w:ilvl="0">
+      <w:start w:val="1"/>
+      <w:numFmt w:val="decimal"/>
+      <w:lvlText w:val="%1."/>
+      <w:lvlJc w:val="left"/>
+      <w:pPr>
+        <w:tabs>
+          <w:tab w:val="num" w:pos="720"/>
+        </w:tabs>
+        <w:ind w:left="720" w:hanging="360"/>
+      </w:pPr>
+      <w:rPr/>
+    </w:lvl>
+    <w:lvl w:ilvl="1">
+      <w:start w:val="1"/>
+      <w:numFmt w:val="decimal"/>
+      <w:lvlText w:val="%2."/>
+      <w:lvlJc w:val="left"/>
+      <w:pPr>
+        <w:tabs>
+          <w:tab w:val="num" w:pos="1080"/>
+        </w:tabs>
+        <w:ind w:left="1080" w:hanging="360"/>
+      </w:pPr>
+      <w:rPr/>
+    </w:lvl>
+    <w:lvl w:ilvl="2">
+      <w:start w:val="1"/>
+      <w:numFmt w:val="decimal"/>
+      <w:lvlText w:val="%3."/>
+      <w:lvlJc w:val="left"/>
+      <w:pPr>
+        <w:tabs>
+          <w:tab w:val="num" w:pos="1440"/>
+        </w:tabs>
+        <w:ind w:left="1440" w:hanging="360"/>
+      </w:pPr>
+      <w:rPr/>
+    </w:lvl>
+    <w:lvl w:ilvl="3">
+      <w:start w:val="1"/>
+      <w:numFmt w:val="decimal"/>
+      <w:lvlText w:val="%4."/>
+      <w:lvlJc w:val="left"/>
+      <w:pPr>
+        <w:tabs>
+          <w:tab w:val="num" w:pos="1800"/>
+        </w:tabs>
+        <w:ind w:left="1800" w:hanging="360"/>
+      </w:pPr>
+      <w:rPr/>
+    </w:lvl>
+    <w:lvl w:ilvl="4">
+      <w:start w:val="1"/>
+      <w:numFmt w:val="decimal"/>
+      <w:lvlText w:val="%5."/>
+      <w:lvlJc w:val="left"/>
+      <w:pPr>
+        <w:tabs>
+          <w:tab w:val="num" w:pos="2160"/>
+        </w:tabs>
+        <w:ind w:left="2160" w:hanging="360"/>
+      </w:pPr>
+      <w:rPr/>
+    </w:lvl>
+    <w:lvl w:ilvl="5">
+      <w:start w:val="1"/>
+      <w:numFmt w:val="decimal"/>
+      <w:lvlText w:val="%6."/>
+      <w:lvlJc w:val="left"/>
+      <w:pPr>
+        <w:tabs>
+          <w:tab w:val="num" w:pos="2520"/>
+        </w:tabs>
+        <w:ind w:left="2520" w:hanging="360"/>
+      </w:pPr>
+      <w:rPr/>
+    </w:lvl>
+    <w:lvl w:ilvl="6">
+      <w:start w:val="1"/>
+      <w:numFmt w:val="decimal"/>
+      <w:lvlText w:val="%7."/>
+      <w:lvlJc w:val="left"/>
+      <w:pPr>
+        <w:tabs>
+          <w:tab w:val="num" w:pos="2880"/>
+        </w:tabs>
+        <w:ind w:left="2880" w:hanging="360"/>
+      </w:pPr>
+      <w:rPr/>
+    </w:lvl>
+    <w:lvl w:ilvl="7">
+      <w:start w:val="1"/>
+      <w:numFmt w:val="decimal"/>
+      <w:lvlText w:val="%8."/>
+      <w:lvlJc w:val="left"/>
+      <w:pPr>
+        <w:tabs>
+          <w:tab w:val="num" w:pos="3240"/>
+        </w:tabs>
+        <w:ind w:left="3240" w:hanging="360"/>
+      </w:pPr>
+      <w:rPr/>
+    </w:lvl>
+    <w:lvl w:ilvl="8">
+      <w:start w:val="1"/>
+      <w:numFmt w:val="decimal"/>
+      <w:lvlText w:val="%9."/>
+      <w:lvlJc w:val="left"/>
+      <w:pPr>
+        <w:tabs>
+          <w:tab w:val="num" w:pos="3600"/>
+        </w:tabs>
+        <w:ind w:left="3600" w:hanging="360"/>
+      </w:pPr>
+      <w:rPr/>
+    </w:lvl>
+  </w:abstractNum>
+  <w:abstractNum w:abstractNumId="3">
+    <w:lvl w:ilvl="0">
+      <w:start w:val="1"/>
+      <w:numFmt w:val="decimal"/>
+      <w:lvlText w:val="%1."/>
+      <w:lvlJc w:val="left"/>
+      <w:pPr>
+        <w:tabs>
+          <w:tab w:val="num" w:pos="720"/>
+        </w:tabs>
+        <w:ind w:left="720" w:hanging="360"/>
+      </w:pPr>
+      <w:rPr/>
+    </w:lvl>
+    <w:lvl w:ilvl="1">
+      <w:start w:val="1"/>
+      <w:numFmt w:val="decimal"/>
+      <w:lvlText w:val="%2."/>
+      <w:lvlJc w:val="left"/>
+      <w:pPr>
+        <w:tabs>
+          <w:tab w:val="num" w:pos="1080"/>
+        </w:tabs>
+        <w:ind w:left="1080" w:hanging="360"/>
+      </w:pPr>
+      <w:rPr/>
+    </w:lvl>
+    <w:lvl w:ilvl="2">
+      <w:start w:val="1"/>
+      <w:numFmt w:val="decimal"/>
+      <w:lvlText w:val="%3."/>
+      <w:lvlJc w:val="left"/>
+      <w:pPr>
+        <w:tabs>
+          <w:tab w:val="num" w:pos="1440"/>
+        </w:tabs>
+        <w:ind w:left="1440" w:hanging="360"/>
+      </w:pPr>
+      <w:rPr/>
+    </w:lvl>
+    <w:lvl w:ilvl="3">
+      <w:start w:val="1"/>
+      <w:numFmt w:val="decimal"/>
+      <w:lvlText w:val="%4."/>
+      <w:lvlJc w:val="left"/>
+      <w:pPr>
+        <w:tabs>
+          <w:tab w:val="num" w:pos="1800"/>
+        </w:tabs>
+        <w:ind w:left="1800" w:hanging="360"/>
+      </w:pPr>
+      <w:rPr/>
+    </w:lvl>
+    <w:lvl w:ilvl="4">
+      <w:start w:val="1"/>
+      <w:numFmt w:val="decimal"/>
+      <w:lvlText w:val="%5."/>
+      <w:lvlJc w:val="left"/>
+      <w:pPr>
+        <w:tabs>
+          <w:tab w:val="num" w:pos="2160"/>
+        </w:tabs>
+        <w:ind w:left="2160" w:hanging="360"/>
+      </w:pPr>
+      <w:rPr/>
+    </w:lvl>
+    <w:lvl w:ilvl="5">
+      <w:start w:val="1"/>
+      <w:numFmt w:val="decimal"/>
+      <w:lvlText w:val="%6."/>
+      <w:lvlJc w:val="left"/>
+      <w:pPr>
+        <w:tabs>
+          <w:tab w:val="num" w:pos="2520"/>
+        </w:tabs>
+        <w:ind w:left="2520" w:hanging="360"/>
+      </w:pPr>
+      <w:rPr/>
+    </w:lvl>
+    <w:lvl w:ilvl="6">
+      <w:start w:val="1"/>
+      <w:numFmt w:val="decimal"/>
+      <w:lvlText w:val="%7."/>
+      <w:lvlJc w:val="left"/>
+      <w:pPr>
+        <w:tabs>
+          <w:tab w:val="num" w:pos="2880"/>
+        </w:tabs>
+        <w:ind w:left="2880" w:hanging="360"/>
+      </w:pPr>
+      <w:rPr/>
+    </w:lvl>
+    <w:lvl w:ilvl="7">
+      <w:start w:val="1"/>
+      <w:numFmt w:val="decimal"/>
+      <w:lvlText w:val="%8."/>
+      <w:lvlJc w:val="left"/>
+      <w:pPr>
+        <w:tabs>
+          <w:tab w:val="num" w:pos="3240"/>
+        </w:tabs>
+        <w:ind w:left="3240" w:hanging="360"/>
+      </w:pPr>
+      <w:rPr/>
+    </w:lvl>
+    <w:lvl w:ilvl="8">
+      <w:start w:val="1"/>
+      <w:numFmt w:val="decimal"/>
+      <w:lvlText w:val="%9."/>
+      <w:lvlJc w:val="left"/>
+      <w:pPr>
+        <w:tabs>
+          <w:tab w:val="num" w:pos="3600"/>
+        </w:tabs>
+        <w:ind w:left="3600" w:hanging="360"/>
+      </w:pPr>
+      <w:rPr/>
+    </w:lvl>
+  </w:abstractNum>
+  <w:abstractNum w:abstractNumId="4">
+    <w:lvl w:ilvl="0">
+      <w:start w:val="1"/>
+      <w:numFmt w:val="decimal"/>
+      <w:lvlText w:val="%1."/>
+      <w:lvlJc w:val="left"/>
+      <w:pPr>
+        <w:tabs>
+          <w:tab w:val="num" w:pos="720"/>
+        </w:tabs>
+        <w:ind w:left="720" w:hanging="360"/>
+      </w:pPr>
+      <w:rPr/>
+    </w:lvl>
+    <w:lvl w:ilvl="1">
+      <w:start w:val="1"/>
+      <w:numFmt w:val="decimal"/>
+      <w:lvlText w:val="%2."/>
+      <w:lvlJc w:val="left"/>
+      <w:pPr>
+        <w:tabs>
+          <w:tab w:val="num" w:pos="1080"/>
+        </w:tabs>
+        <w:ind w:left="1080" w:hanging="360"/>
+      </w:pPr>
+      <w:rPr/>
+    </w:lvl>
+    <w:lvl w:ilvl="2">
+      <w:start w:val="1"/>
+      <w:numFmt w:val="decimal"/>
+      <w:lvlText w:val="%3."/>
+      <w:lvlJc w:val="left"/>
+      <w:pPr>
+        <w:tabs>
+          <w:tab w:val="num" w:pos="1440"/>
+        </w:tabs>
+        <w:ind w:left="1440" w:hanging="360"/>
+      </w:pPr>
+      <w:rPr/>
+    </w:lvl>
+    <w:lvl w:ilvl="3">
+      <w:start w:val="1"/>
+      <w:numFmt w:val="decimal"/>
+      <w:lvlText w:val="%4."/>
+      <w:lvlJc w:val="left"/>
+      <w:pPr>
+        <w:tabs>
+          <w:tab w:val="num" w:pos="1800"/>
+        </w:tabs>
+        <w:ind w:left="1800" w:hanging="360"/>
+      </w:pPr>
+      <w:rPr/>
+    </w:lvl>
+    <w:lvl w:ilvl="4">
+      <w:start w:val="1"/>
+      <w:numFmt w:val="decimal"/>
+      <w:lvlText w:val="%5."/>
+      <w:lvlJc w:val="left"/>
+      <w:pPr>
+        <w:tabs>
+          <w:tab w:val="num" w:pos="2160"/>
+        </w:tabs>
+        <w:ind w:left="2160" w:hanging="360"/>
+      </w:pPr>
+      <w:rPr/>
+    </w:lvl>
+    <w:lvl w:ilvl="5">
+      <w:start w:val="1"/>
+      <w:numFmt w:val="decimal"/>
+      <w:lvlText w:val="%6."/>
+      <w:lvlJc w:val="left"/>
+      <w:pPr>
+        <w:tabs>
+          <w:tab w:val="num" w:pos="2520"/>
+        </w:tabs>
+        <w:ind w:left="2520" w:hanging="360"/>
+      </w:pPr>
+      <w:rPr/>
+    </w:lvl>
+    <w:lvl w:ilvl="6">
+      <w:start w:val="1"/>
+      <w:numFmt w:val="decimal"/>
+      <w:lvlText w:val="%7."/>
+      <w:lvlJc w:val="left"/>
+      <w:pPr>
+        <w:tabs>
+          <w:tab w:val="num" w:pos="2880"/>
+        </w:tabs>
+        <w:ind w:left="2880" w:hanging="360"/>
+      </w:pPr>
+      <w:rPr/>
+    </w:lvl>
+    <w:lvl w:ilvl="7">
+      <w:start w:val="1"/>
+      <w:numFmt w:val="decimal"/>
+      <w:lvlText w:val="%8."/>
+      <w:lvlJc w:val="left"/>
+      <w:pPr>
+        <w:tabs>
+          <w:tab w:val="num" w:pos="3240"/>
+        </w:tabs>
+        <w:ind w:left="3240" w:hanging="360"/>
+      </w:pPr>
+      <w:rPr/>
+    </w:lvl>
+    <w:lvl w:ilvl="8">
+      <w:start w:val="1"/>
+      <w:numFmt w:val="decimal"/>
+      <w:lvlText w:val="%9."/>
+      <w:lvlJc w:val="left"/>
+      <w:pPr>
+        <w:tabs>
+          <w:tab w:val="num" w:pos="3600"/>
+        </w:tabs>
+        <w:ind w:left="3600" w:hanging="360"/>
+      </w:pPr>
+      <w:rPr/>
+    </w:lvl>
+  </w:abstractNum>
+  <w:abstractNum w:abstractNumId="5">
+    <w:lvl w:ilvl="0">
+      <w:start w:val="1"/>
+      <w:numFmt w:val="none"/>
+      <w:suff w:val="nothing"/>
+      <w:lvlText w:val=""/>
+      <w:lvlJc w:val="left"/>
+      <w:pPr>
+        <w:tabs>
+          <w:tab w:val="num" w:pos="0"/>
+        </w:tabs>
+        <w:ind w:left="0" w:hanging="0"/>
+      </w:pPr>
+    </w:lvl>
+    <w:lvl w:ilvl="1">
+      <w:start w:val="1"/>
+      <w:numFmt w:val="none"/>
+      <w:suff w:val="nothing"/>
+      <w:lvlText w:val=""/>
+      <w:lvlJc w:val="left"/>
+      <w:pPr>
+        <w:tabs>
+          <w:tab w:val="num" w:pos="0"/>
+        </w:tabs>
+        <w:ind w:left="0" w:hanging="0"/>
+      </w:pPr>
+    </w:lvl>
+    <w:lvl w:ilvl="2">
+      <w:start w:val="1"/>
+      <w:numFmt w:val="none"/>
+      <w:suff w:val="nothing"/>
+      <w:lvlText w:val=""/>
+      <w:lvlJc w:val="left"/>
+      <w:pPr>
+        <w:tabs>
+          <w:tab w:val="num" w:pos="0"/>
+        </w:tabs>
+        <w:ind w:left="0" w:hanging="0"/>
+      </w:pPr>
+    </w:lvl>
+    <w:lvl w:ilvl="3">
+      <w:start w:val="1"/>
+      <w:numFmt w:val="none"/>
+      <w:suff w:val="nothing"/>
+      <w:lvlText w:val=""/>
+      <w:lvlJc w:val="left"/>
+      <w:pPr>
+        <w:tabs>
+          <w:tab w:val="num" w:pos="0"/>
+        </w:tabs>
+        <w:ind w:left="0" w:hanging="0"/>
+      </w:pPr>
+    </w:lvl>
+    <w:lvl w:ilvl="4">
+      <w:start w:val="1"/>
+      <w:numFmt w:val="none"/>
+      <w:suff w:val="nothing"/>
+      <w:lvlText w:val=""/>
+      <w:lvlJc w:val="left"/>
+      <w:pPr>
+        <w:tabs>
+          <w:tab w:val="num" w:pos="0"/>
+        </w:tabs>
+        <w:ind w:left="0" w:hanging="0"/>
+      </w:pPr>
+    </w:lvl>
+    <w:lvl w:ilvl="5">
+      <w:start w:val="1"/>
+      <w:numFmt w:val="none"/>
+      <w:suff w:val="nothing"/>
+      <w:lvlText w:val=""/>
+      <w:lvlJc w:val="left"/>
+      <w:pPr>
+        <w:tabs>
+          <w:tab w:val="num" w:pos="0"/>
+        </w:tabs>
+        <w:ind w:left="0" w:hanging="0"/>
+      </w:pPr>
+    </w:lvl>
+    <w:lvl w:ilvl="6">
+      <w:start w:val="1"/>
+      <w:numFmt w:val="none"/>
+      <w:suff w:val="nothing"/>
+      <w:lvlText w:val=""/>
+      <w:lvlJc w:val="left"/>
+      <w:pPr>
+        <w:tabs>
+          <w:tab w:val="num" w:pos="0"/>
+        </w:tabs>
+        <w:ind w:left="0" w:hanging="0"/>
+      </w:pPr>
+    </w:lvl>
+    <w:lvl w:ilvl="7">
+      <w:start w:val="1"/>
+      <w:numFmt w:val="none"/>
+      <w:suff w:val="nothing"/>
+      <w:lvlText w:val=""/>
+      <w:lvlJc w:val="left"/>
+      <w:pPr>
+        <w:tabs>
+          <w:tab w:val="num" w:pos="0"/>
+        </w:tabs>
+        <w:ind w:left="0" w:hanging="0"/>
+      </w:pPr>
+    </w:lvl>
+    <w:lvl w:ilvl="8">
+      <w:start w:val="1"/>
+      <w:numFmt w:val="none"/>
+      <w:suff w:val="nothing"/>
+      <w:lvlText w:val=""/>
+      <w:lvlJc w:val="left"/>
+      <w:pPr>
+        <w:tabs>
+          <w:tab w:val="num" w:pos="0"/>
+        </w:tabs>
+        <w:ind w:left="0" w:hanging="0"/>
+      </w:pPr>
+    </w:lvl>
+  </w:abstractNum>
+  <w:num w:numId="1">
+    <w:abstractNumId w:val="1"/>
+  </w:num>
+  <w:num w:numId="2">
+    <w:abstractNumId w:val="2"/>
+  </w:num>
+  <w:num w:numId="3">
+    <w:abstractNumId w:val="3"/>
+  </w:num>
+  <w:num w:numId="4">
+    <w:abstractNumId w:val="4"/>
+  </w:num>
+  <w:num w:numId="5">
+    <w:abstractNumId w:val="5"/>
+  </w:num>
+</w:numbering>
+</file>
+
 <file path=word/styles.xml><?xml version="1.0" encoding="utf-8"?>
-<w:styles xmlns:mc="http://schemas.openxmlformats.org/markup-compatibility/2006" xmlns:r="http://schemas.openxmlformats.org/officeDocument/2006/relationships" xmlns:w="http://schemas.openxmlformats.org/wordprocessingml/2006/main" xmlns:w14="http://schemas.microsoft.com/office/word/2010/wordml" xmlns:w15="http://schemas.microsoft.com/office/word/2012/wordml" xmlns:w16se="http://schemas.microsoft.com/office/word/2015/wordml/symex" mc:Ignorable="w14 w15 w16se">
+<w:styles xmlns:w="http://schemas.openxmlformats.org/wordprocessingml/2006/main" xmlns:w14="http://schemas.microsoft.com/office/word/2010/wordml" xmlns:mc="http://schemas.openxmlformats.org/markup-compatibility/2006" mc:Ignorable="w14">
   <w:docDefaults>
     <w:rPrDefault>
       <w:rPr>
-        <w:rFonts w:asciiTheme="minorHAnsi" w:eastAsiaTheme="minorHAnsi" w:hAnsiTheme="minorHAnsi" w:cstheme="minorBidi"/>
+        <w:rFonts w:ascii="Calibri" w:hAnsi="Calibri" w:eastAsia="Calibri" w:cs="" w:asciiTheme="minorHAnsi" w:cstheme="minorBidi" w:eastAsiaTheme="minorHAnsi" w:hAnsiTheme="minorHAnsi"/>
         <w:sz w:val="24"/>
         <w:szCs w:val="24"/>
         <w:lang w:val="en-US" w:eastAsia="en-US" w:bidi="ar-SA"/>
       </w:rPr>
     </w:rPrDefault>
-    <w:pPrDefault/>
+    <w:pPrDefault>
+      <w:pPr>
+        <w:suppressAutoHyphens w:val="true"/>
+      </w:pPr>
+    </w:pPrDefault>
   </w:docDefaults>
   <w:latentStyles w:defLockedState="0" w:defUIPriority="99" w:defSemiHidden="0" w:defUnhideWhenUsed="0" w:defQFormat="0" w:count="371">
     <w:lsdException w:name="Normal" w:uiPriority="0" w:qFormat="1"/>
     <w:lsdException w:name="heading 1" w:uiPriority="9" w:qFormat="1"/>
-    <w:lsdException w:name="heading 2" w:semiHidden="1" w:uiPriority="9" w:unhideWhenUsed="1" w:qFormat="1"/>
-    <w:lsdException w:name="heading 3" w:semiHidden="1" w:uiPriority="9" w:unhideWhenUsed="1" w:qFormat="1"/>
-    <w:lsdException w:name="heading 4" w:semiHidden="1" w:uiPriority="9" w:unhideWhenUsed="1" w:qFormat="1"/>
-    <w:lsdException w:name="heading 5" w:semiHidden="1" w:uiPriority="9" w:unhideWhenUsed="1" w:qFormat="1"/>
-    <w:lsdException w:name="heading 6" w:semiHidden="1" w:uiPriority="9" w:unhideWhenUsed="1" w:qFormat="1"/>
-    <w:lsdException w:name="heading 7" w:semiHidden="1" w:uiPriority="9" w:unhideWhenUsed="1" w:qFormat="1"/>
-    <w:lsdException w:name="heading 8" w:semiHidden="1" w:uiPriority="9" w:unhideWhenUsed="1" w:qFormat="1"/>
-    <w:lsdException w:name="heading 9" w:semiHidden="1" w:uiPriority="9" w:unhideWhenUsed="1" w:qFormat="1"/>
+    <w:lsdException w:name="heading 2" w:uiPriority="9" w:semiHidden="1" w:unhideWhenUsed="1" w:qFormat="1"/>
+    <w:lsdException w:name="heading 3" w:uiPriority="9" w:semiHidden="1" w:unhideWhenUsed="1" w:qFormat="1"/>
+    <w:lsdException w:name="heading 4" w:uiPriority="9" w:semiHidden="1" w:unhideWhenUsed="1" w:qFormat="1"/>
+    <w:lsdException w:name="heading 5" w:uiPriority="9" w:semiHidden="1" w:unhideWhenUsed="1" w:qFormat="1"/>
+    <w:lsdException w:name="heading 6" w:uiPriority="9" w:semiHidden="1" w:unhideWhenUsed="1" w:qFormat="1"/>
+    <w:lsdException w:name="heading 7" w:uiPriority="9" w:semiHidden="1" w:unhideWhenUsed="1" w:qFormat="1"/>
+    <w:lsdException w:name="heading 8" w:uiPriority="9" w:semiHidden="1" w:unhideWhenUsed="1" w:qFormat="1"/>
+    <w:lsdException w:name="heading 9" w:uiPriority="9" w:semiHidden="1" w:unhideWhenUsed="1" w:qFormat="1"/>
     <w:lsdException w:name="index 1" w:semiHidden="1" w:unhideWhenUsed="1"/>
     <w:lsdException w:name="index 2" w:semiHidden="1" w:unhideWhenUsed="1"/>
     <w:lsdException w:name="index 3" w:semiHidden="1" w:unhideWhenUsed="1"/>
@@ -838,22 +2063,22 @@
     <w:lsdException w:name="index 7" w:semiHidden="1" w:unhideWhenUsed="1"/>
     <w:lsdException w:name="index 8" w:semiHidden="1" w:unhideWhenUsed="1"/>
     <w:lsdException w:name="index 9" w:semiHidden="1" w:unhideWhenUsed="1"/>
-    <w:lsdException w:name="toc 1" w:semiHidden="1" w:uiPriority="39" w:unhideWhenUsed="1"/>
-    <w:lsdException w:name="toc 2" w:semiHidden="1" w:uiPriority="39" w:unhideWhenUsed="1"/>
-    <w:lsdException w:name="toc 3" w:semiHidden="1" w:uiPriority="39" w:unhideWhenUsed="1"/>
-    <w:lsdException w:name="toc 4" w:semiHidden="1" w:uiPriority="39" w:unhideWhenUsed="1"/>
-    <w:lsdException w:name="toc 5" w:semiHidden="1" w:uiPriority="39" w:unhideWhenUsed="1"/>
-    <w:lsdException w:name="toc 6" w:semiHidden="1" w:uiPriority="39" w:unhideWhenUsed="1"/>
-    <w:lsdException w:name="toc 7" w:semiHidden="1" w:uiPriority="39" w:unhideWhenUsed="1"/>
-    <w:lsdException w:name="toc 8" w:semiHidden="1" w:uiPriority="39" w:unhideWhenUsed="1"/>
-    <w:lsdException w:name="toc 9" w:semiHidden="1" w:uiPriority="39" w:unhideWhenUsed="1"/>
+    <w:lsdException w:name="toc 1" w:uiPriority="39" w:semiHidden="1" w:unhideWhenUsed="1"/>
+    <w:lsdException w:name="toc 2" w:uiPriority="39" w:semiHidden="1" w:unhideWhenUsed="1"/>
+    <w:lsdException w:name="toc 3" w:uiPriority="39" w:semiHidden="1" w:unhideWhenUsed="1"/>
+    <w:lsdException w:name="toc 4" w:uiPriority="39" w:semiHidden="1" w:unhideWhenUsed="1"/>
+    <w:lsdException w:name="toc 5" w:uiPriority="39" w:semiHidden="1" w:unhideWhenUsed="1"/>
+    <w:lsdException w:name="toc 6" w:uiPriority="39" w:semiHidden="1" w:unhideWhenUsed="1"/>
+    <w:lsdException w:name="toc 7" w:uiPriority="39" w:semiHidden="1" w:unhideWhenUsed="1"/>
+    <w:lsdException w:name="toc 8" w:uiPriority="39" w:semiHidden="1" w:unhideWhenUsed="1"/>
+    <w:lsdException w:name="toc 9" w:uiPriority="39" w:semiHidden="1" w:unhideWhenUsed="1"/>
     <w:lsdException w:name="Normal Indent" w:semiHidden="1" w:unhideWhenUsed="1"/>
     <w:lsdException w:name="footnote text" w:semiHidden="1" w:unhideWhenUsed="1"/>
     <w:lsdException w:name="annotation text" w:semiHidden="1" w:unhideWhenUsed="1"/>
     <w:lsdException w:name="header" w:semiHidden="1" w:unhideWhenUsed="1"/>
     <w:lsdException w:name="footer" w:semiHidden="1" w:unhideWhenUsed="1"/>
     <w:lsdException w:name="index heading" w:semiHidden="1" w:unhideWhenUsed="1"/>
-    <w:lsdException w:name="caption" w:semiHidden="1" w:uiPriority="35" w:unhideWhenUsed="1" w:qFormat="1"/>
+    <w:lsdException w:name="caption" w:uiPriority="35" w:semiHidden="1" w:unhideWhenUsed="1" w:qFormat="1"/>
     <w:lsdException w:name="table of figures" w:semiHidden="1" w:unhideWhenUsed="1"/>
     <w:lsdException w:name="envelope address" w:semiHidden="1" w:unhideWhenUsed="1"/>
     <w:lsdException w:name="envelope return" w:semiHidden="1" w:unhideWhenUsed="1"/>
@@ -884,7 +2109,7 @@
     <w:lsdException w:name="Title" w:uiPriority="10" w:qFormat="1"/>
     <w:lsdException w:name="Closing" w:semiHidden="1" w:unhideWhenUsed="1"/>
     <w:lsdException w:name="Signature" w:semiHidden="1" w:unhideWhenUsed="1"/>
-    <w:lsdException w:name="Default Paragraph Font" w:semiHidden="1" w:uiPriority="1" w:unhideWhenUsed="1"/>
+    <w:lsdException w:name="Default Paragraph Font" w:uiPriority="1" w:semiHidden="1" w:unhideWhenUsed="1"/>
     <w:lsdException w:name="Body Text" w:semiHidden="1" w:unhideWhenUsed="1"/>
     <w:lsdException w:name="Body Text Indent" w:semiHidden="1" w:unhideWhenUsed="1"/>
     <w:lsdException w:name="List Continue" w:semiHidden="1" w:unhideWhenUsed="1"/>
@@ -1083,8 +2308,8 @@
     <w:lsdException w:name="Subtle Reference" w:uiPriority="31" w:qFormat="1"/>
     <w:lsdException w:name="Intense Reference" w:uiPriority="32" w:qFormat="1"/>
     <w:lsdException w:name="Book Title" w:uiPriority="33" w:qFormat="1"/>
-    <w:lsdException w:name="Bibliography" w:semiHidden="1" w:uiPriority="37" w:unhideWhenUsed="1"/>
-    <w:lsdException w:name="TOC Heading" w:semiHidden="1" w:uiPriority="39" w:unhideWhenUsed="1" w:qFormat="1"/>
+    <w:lsdException w:name="Bibliography" w:uiPriority="37" w:semiHidden="1" w:unhideWhenUsed="1"/>
+    <w:lsdException w:name="TOC Heading" w:uiPriority="39" w:semiHidden="1" w:unhideWhenUsed="1" w:qFormat="1"/>
     <w:lsdException w:name="Plain Table 1" w:uiPriority="41"/>
     <w:lsdException w:name="Plain Table 2" w:uiPriority="42"/>
     <w:lsdException w:name="Plain Table 3" w:uiPriority="43"/>
@@ -1190,15 +2415,120 @@
     <w:lsdException w:name="List Table 6 Colorful Accent 6" w:uiPriority="51"/>
     <w:lsdException w:name="List Table 7 Colorful Accent 6" w:uiPriority="52"/>
   </w:latentStyles>
-  <w:style w:type="paragraph" w:default="1" w:styleId="Normal">
+  <w:style w:type="paragraph" w:styleId="Normal" w:default="1">
     <w:name w:val="Normal"/>
     <w:qFormat/>
+    <w:pPr>
+      <w:widowControl/>
+      <w:bidi w:val="0"/>
+      <w:spacing w:before="0" w:after="0"/>
+      <w:jc w:val="left"/>
+    </w:pPr>
+    <w:rPr>
+      <w:rFonts w:ascii="Calibri" w:hAnsi="Calibri" w:eastAsia="Calibri" w:cs="" w:asciiTheme="minorHAnsi" w:cstheme="minorBidi" w:eastAsiaTheme="minorHAnsi" w:hAnsiTheme="minorHAnsi"/>
+      <w:color w:val="auto"/>
+      <w:kern w:val="0"/>
+      <w:sz w:val="24"/>
+      <w:szCs w:val="24"/>
+      <w:lang w:val="en-US" w:eastAsia="en-US" w:bidi="ar-SA"/>
+    </w:rPr>
   </w:style>
-  <w:style w:type="character" w:default="1" w:styleId="DefaultParagraphFont">
+  <w:style w:type="character" w:styleId="DefaultParagraphFont" w:default="1">
     <w:name w:val="Default Paragraph Font"/>
     <w:uiPriority w:val="1"/>
     <w:semiHidden/>
     <w:unhideWhenUsed/>
+    <w:qFormat/>
+    <w:rPr/>
+  </w:style>
+  <w:style w:type="character" w:styleId="PlaceholderText">
+    <w:name w:val="Placeholder Text"/>
+    <w:basedOn w:val="DefaultParagraphFont"/>
+    <w:uiPriority w:val="99"/>
+    <w:semiHidden/>
+    <w:qFormat/>
+    <w:rsid w:val="000e15ce"/>
+    <w:rPr>
+      <w:color w:val="808080"/>
+    </w:rPr>
+  </w:style>
+  <w:style w:type="character" w:styleId="NumberingSymbols">
+    <w:name w:val="Numbering Symbols"/>
+    <w:qFormat/>
+    <w:rPr/>
+  </w:style>
+  <w:style w:type="character" w:styleId="Bullets">
+    <w:name w:val="Bullets"/>
+    <w:qFormat/>
+    <w:rPr>
+      <w:rFonts w:ascii="OpenSymbol" w:hAnsi="OpenSymbol" w:eastAsia="OpenSymbol" w:cs="OpenSymbol"/>
+    </w:rPr>
+  </w:style>
+  <w:style w:type="paragraph" w:styleId="Heading">
+    <w:name w:val="Heading"/>
+    <w:basedOn w:val="Normal"/>
+    <w:next w:val="TextBody"/>
+    <w:qFormat/>
+    <w:pPr>
+      <w:keepNext w:val="true"/>
+      <w:spacing w:before="240" w:after="120"/>
+    </w:pPr>
+    <w:rPr>
+      <w:rFonts w:ascii="Liberation Sans" w:hAnsi="Liberation Sans" w:eastAsia="Microsoft YaHei" w:cs="Lucida Sans"/>
+      <w:sz w:val="28"/>
+      <w:szCs w:val="28"/>
+    </w:rPr>
+  </w:style>
+  <w:style w:type="paragraph" w:styleId="TextBody">
+    <w:name w:val="Body Text"/>
+    <w:basedOn w:val="Normal"/>
+    <w:pPr>
+      <w:spacing w:lineRule="auto" w:line="276" w:before="0" w:after="140"/>
+    </w:pPr>
+    <w:rPr/>
+  </w:style>
+  <w:style w:type="paragraph" w:styleId="List">
+    <w:name w:val="List"/>
+    <w:basedOn w:val="TextBody"/>
+    <w:pPr/>
+    <w:rPr>
+      <w:rFonts w:cs="Lucida Sans"/>
+    </w:rPr>
+  </w:style>
+  <w:style w:type="paragraph" w:styleId="Caption">
+    <w:name w:val="Caption"/>
+    <w:basedOn w:val="Normal"/>
+    <w:qFormat/>
+    <w:pPr>
+      <w:suppressLineNumbers/>
+      <w:spacing w:before="120" w:after="120"/>
+    </w:pPr>
+    <w:rPr>
+      <w:rFonts w:cs="Lucida Sans"/>
+      <w:i/>
+      <w:iCs/>
+      <w:sz w:val="24"/>
+      <w:szCs w:val="24"/>
+    </w:rPr>
+  </w:style>
+  <w:style w:type="paragraph" w:styleId="Index">
+    <w:name w:val="Index"/>
+    <w:basedOn w:val="Normal"/>
+    <w:qFormat/>
+    <w:pPr>
+      <w:suppressLineNumbers/>
+    </w:pPr>
+    <w:rPr>
+      <w:rFonts w:cs="Lucida Sans"/>
+      <w:lang w:val="zxx" w:eastAsia="zxx" w:bidi="zxx"/>
+    </w:rPr>
+  </w:style>
+  <w:style w:type="numbering" w:styleId="NoList" w:default="1">
+    <w:name w:val="No List"/>
+    <w:uiPriority w:val="99"/>
+    <w:semiHidden/>
+    <w:unhideWhenUsed/>
+    <w:qFormat/>
   </w:style>
   <w:style w:type="table" w:default="1" w:styleId="TableNormal">
     <w:name w:val="Normal Table"/>
@@ -1206,7 +2536,6 @@
     <w:semiHidden/>
     <w:unhideWhenUsed/>
     <w:tblPr>
-      <w:tblInd w:w="0" w:type="dxa"/>
       <w:tblCellMar>
         <w:top w:w="0" w:type="dxa"/>
         <w:left w:w="108" w:type="dxa"/>
@@ -1215,41 +2544,25 @@
       </w:tblCellMar>
     </w:tblPr>
   </w:style>
-  <w:style w:type="numbering" w:default="1" w:styleId="NoList">
-    <w:name w:val="No List"/>
-    <w:uiPriority w:val="99"/>
-    <w:semiHidden/>
-    <w:unhideWhenUsed/>
-  </w:style>
   <w:style w:type="table" w:styleId="TableGrid">
     <w:name w:val="Table Grid"/>
     <w:basedOn w:val="TableNormal"/>
     <w:uiPriority w:val="99"/>
-    <w:rsid w:val="00CC11AC"/>
+    <w:rsid w:val="00cc11ac"/>
     <w:rPr>
       <w:sz w:val="22"/>
       <w:szCs w:val="22"/>
     </w:rPr>
     <w:tblPr>
       <w:tblBorders>
-        <w:top w:val="single" w:sz="4" w:space="0" w:color="auto"/>
-        <w:left w:val="single" w:sz="4" w:space="0" w:color="auto"/>
-        <w:bottom w:val="single" w:sz="4" w:space="0" w:color="auto"/>
-        <w:right w:val="single" w:sz="4" w:space="0" w:color="auto"/>
-        <w:insideH w:val="single" w:sz="4" w:space="0" w:color="auto"/>
-        <w:insideV w:val="single" w:sz="4" w:space="0" w:color="auto"/>
+        <w:top w:val="single" w:color="auto" w:sz="4" w:space="0"/>
+        <w:left w:val="single" w:color="auto" w:sz="4" w:space="0"/>
+        <w:bottom w:val="single" w:color="auto" w:sz="4" w:space="0"/>
+        <w:right w:val="single" w:color="auto" w:sz="4" w:space="0"/>
+        <w:insideH w:val="single" w:color="auto" w:sz="4" w:space="0"/>
+        <w:insideV w:val="single" w:color="auto" w:sz="4" w:space="0"/>
       </w:tblBorders>
     </w:tblPr>
-  </w:style>
-  <w:style w:type="character" w:styleId="PlaceholderText">
-    <w:name w:val="Placeholder Text"/>
-    <w:basedOn w:val="DefaultParagraphFont"/>
-    <w:uiPriority w:val="99"/>
-    <w:semiHidden/>
-    <w:rsid w:val="000E15CE"/>
-    <w:rPr>
-      <w:color w:val="808080"/>
-    </w:rPr>
   </w:style>
 </w:styles>
 </file>

</xml_diff>